<commit_message>
TS 5.2 Ghanam Jatai Final PDF Loaded
</commit_message>
<xml_diff>
--- a/TS Jatai Ghanam Project/TS 5.2/TS 5.2 Ghanam Tamil Corrections.docx
+++ b/TS Jatai Ghanam Project/TS 5.2/TS 5.2 Ghanam Tamil Corrections.docx
@@ -251,11 +251,399 @@
           </w:tcPr>
           <w:p>
             <w:pPr>
-              <w:widowControl w:val="0"/>
               <w:autoSpaceDE w:val="0"/>
               <w:autoSpaceDN w:val="0"/>
               <w:adjustRightInd w:val="0"/>
-              <w:spacing w:line="240" w:lineRule="auto"/>
+              <w:rPr>
+                <w:rFonts w:ascii="Latha" w:hAnsi="Latha" w:cs="Latha"/>
+                <w:szCs w:val="24"/>
+                <w:lang w:bidi="ta-IN"/>
+                <w14:ligatures w14:val="standardContextual"/>
+              </w:rPr>
+            </w:pPr>
+            <w:r>
+              <w:rPr>
+                <w:rFonts w:ascii="Latha" w:hAnsi="Latha" w:cs="Latha"/>
+                <w:b/>
+                <w:bCs/>
+                <w:szCs w:val="24"/>
+                <w:lang w:bidi="ta-IN"/>
+                <w14:ligatures w14:val="standardContextual"/>
+              </w:rPr>
+              <w:t>(3</w:t>
+            </w:r>
+            <w:r>
+              <w:rPr>
+                <w:rFonts w:ascii="Latha" w:hAnsi="Latha" w:cs="Latha"/>
+                <w:b/>
+                <w:bCs/>
+                <w:szCs w:val="24"/>
+                <w:cs/>
+                <w:lang w:bidi="ta-IN"/>
+                <w14:ligatures w14:val="standardContextual"/>
+              </w:rPr>
+              <w:t>2)</w:t>
+            </w:r>
+            <w:r>
+              <w:rPr>
+                <w:rFonts w:ascii="Latha" w:hAnsi="Latha" w:cs="Latha"/>
+                <w:b/>
+                <w:bCs/>
+                <w:szCs w:val="24"/>
+                <w:lang w:bidi="ta-IN"/>
+                <w14:ligatures w14:val="standardContextual"/>
+              </w:rPr>
+              <w:t>[</w:t>
+            </w:r>
+            <w:r>
+              <w:rPr>
+                <w:rFonts w:ascii="Latha" w:hAnsi="Latha" w:cs="Latha"/>
+                <w:szCs w:val="24"/>
+                <w:cs/>
+                <w:lang w:bidi="ta-IN"/>
+                <w14:ligatures w14:val="standardContextual"/>
+              </w:rPr>
+              <w:t>ப</w:t>
+            </w:r>
+            <w:r>
+              <w:rPr>
+                <w:rFonts w:ascii="Latha" w:hAnsi="Latha" w:cs="Latha"/>
+                <w:b/>
+                <w:bCs/>
+                <w:szCs w:val="24"/>
+                <w:cs/>
+                <w:lang w:bidi="ta-IN"/>
+                <w14:ligatures w14:val="standardContextual"/>
+              </w:rPr>
+              <w:t>56</w:t>
+            </w:r>
+            <w:r>
+              <w:rPr>
+                <w:rFonts w:ascii="Latha" w:hAnsi="Latha" w:cs="Latha"/>
+                <w:b/>
+                <w:bCs/>
+                <w:szCs w:val="24"/>
+                <w:lang w:bidi="ta-IN"/>
+                <w14:ligatures w14:val="standardContextual"/>
+              </w:rPr>
+              <w:t>]</w:t>
+            </w:r>
+            <w:r>
+              <w:rPr>
+                <w:rFonts w:ascii="Latha" w:hAnsi="Latha" w:cs="Latha"/>
+                <w:szCs w:val="24"/>
+                <w:lang w:bidi="ta-IN"/>
+                <w14:ligatures w14:val="standardContextual"/>
+              </w:rPr>
+              <w:t xml:space="preserve"> </w:t>
+            </w:r>
+            <w:r>
+              <w:rPr>
+                <w:rFonts w:ascii="Latha" w:hAnsi="Latha" w:cs="Latha"/>
+                <w:b/>
+                <w:bCs/>
+                <w:szCs w:val="24"/>
+                <w:cs/>
+                <w:lang w:bidi="ta-IN"/>
+                <w14:ligatures w14:val="standardContextual"/>
+              </w:rPr>
+              <w:t>5.2</w:t>
+            </w:r>
+            <w:r>
+              <w:rPr>
+                <w:rFonts w:ascii="Latha" w:hAnsi="Latha" w:cs="Latha"/>
+                <w:b/>
+                <w:bCs/>
+                <w:szCs w:val="24"/>
+                <w:lang w:bidi="ta-IN"/>
+                <w14:ligatures w14:val="standardContextual"/>
+              </w:rPr>
+              <w:t>.</w:t>
+            </w:r>
+            <w:r>
+              <w:rPr>
+                <w:rFonts w:ascii="Latha" w:hAnsi="Latha" w:cs="Latha"/>
+                <w:b/>
+                <w:bCs/>
+                <w:szCs w:val="24"/>
+                <w:cs/>
+                <w:lang w:bidi="ta-IN"/>
+                <w14:ligatures w14:val="standardContextual"/>
+              </w:rPr>
+              <w:t>1</w:t>
+            </w:r>
+            <w:r>
+              <w:rPr>
+                <w:rFonts w:ascii="Latha" w:hAnsi="Latha" w:cs="Latha"/>
+                <w:b/>
+                <w:bCs/>
+                <w:szCs w:val="24"/>
+                <w:lang w:bidi="ta-IN"/>
+                <w14:ligatures w14:val="standardContextual"/>
+              </w:rPr>
+              <w:t>0</w:t>
+            </w:r>
+            <w:r>
+              <w:rPr>
+                <w:rFonts w:ascii="Latha" w:hAnsi="Latha" w:cs="Latha"/>
+                <w:b/>
+                <w:bCs/>
+                <w:szCs w:val="24"/>
+                <w:lang w:bidi="ta-IN"/>
+                <w14:ligatures w14:val="standardContextual"/>
+              </w:rPr>
+              <w:t>.3</w:t>
+            </w:r>
+            <w:r>
+              <w:rPr>
+                <w:rFonts w:ascii="Latha" w:hAnsi="Latha" w:cs="Latha"/>
+                <w:b/>
+                <w:bCs/>
+                <w:szCs w:val="24"/>
+                <w:lang w:bidi="ta-IN"/>
+                <w14:ligatures w14:val="standardContextual"/>
+              </w:rPr>
+              <w:t>(2</w:t>
+            </w:r>
+            <w:r>
+              <w:rPr>
+                <w:rFonts w:ascii="Latha" w:hAnsi="Latha" w:cs="Latha"/>
+                <w:b/>
+                <w:bCs/>
+                <w:szCs w:val="24"/>
+                <w:cs/>
+                <w:lang w:bidi="ta-IN"/>
+                <w14:ligatures w14:val="standardContextual"/>
+              </w:rPr>
+              <w:t>9</w:t>
+            </w:r>
+            <w:r>
+              <w:rPr>
+                <w:rFonts w:ascii="Latha" w:hAnsi="Latha" w:cs="Latha"/>
+                <w:b/>
+                <w:bCs/>
+                <w:szCs w:val="24"/>
+                <w:lang w:bidi="ta-IN"/>
+                <w14:ligatures w14:val="standardContextual"/>
+              </w:rPr>
+              <w:t>)</w:t>
+            </w:r>
+            <w:r>
+              <w:rPr>
+                <w:rFonts w:ascii="Latha" w:hAnsi="Latha" w:cs="Latha"/>
+                <w:szCs w:val="24"/>
+                <w:lang w:bidi="ta-IN"/>
+                <w14:ligatures w14:val="standardContextual"/>
+              </w:rPr>
+              <w:t xml:space="preserve">-  </w:t>
+            </w:r>
+            <w:r>
+              <w:rPr>
+                <w:rFonts w:ascii="Latha" w:hAnsi="Latha" w:cs="Latha"/>
+                <w:szCs w:val="24"/>
+                <w:cs/>
+                <w:lang w:bidi="ta-IN"/>
+                <w14:ligatures w14:val="standardContextual"/>
+              </w:rPr>
+              <w:t>உ</w:t>
+            </w:r>
+            <w:r>
+              <w:rPr>
+                <w:rFonts w:ascii="BRH Tamil Tab Extra" w:hAnsi="BRH Tamil Tab Extra" w:cs="Latha"/>
+                <w:b/>
+                <w:bCs/>
+                <w:szCs w:val="28"/>
+                <w:lang w:bidi="ta-IN"/>
+                <w14:ligatures w14:val="standardContextual"/>
+              </w:rPr>
+              <w:t>…</w:t>
+            </w:r>
+            <w:r>
+              <w:rPr>
+                <w:rFonts w:ascii="Latha" w:hAnsi="Latha" w:cs="Latha"/>
+                <w:szCs w:val="24"/>
+                <w:lang w:bidi="ta-IN"/>
+                <w14:ligatures w14:val="standardContextual"/>
+              </w:rPr>
+              <w:t xml:space="preserve"> | </w:t>
+            </w:r>
+            <w:r>
+              <w:rPr>
+                <w:rFonts w:ascii="Latha" w:hAnsi="Latha" w:cs="Latha"/>
+                <w:szCs w:val="24"/>
+                <w:cs/>
+                <w:lang w:bidi="ta-IN"/>
+                <w14:ligatures w14:val="standardContextual"/>
+              </w:rPr>
+              <w:t>ச</w:t>
+            </w:r>
+            <w:r>
+              <w:rPr>
+                <w:rFonts w:ascii="BRH Tamil Tab Extra" w:hAnsi="BRH Tamil Tab Extra" w:cs="Latha"/>
+                <w:b/>
+                <w:bCs/>
+                <w:szCs w:val="28"/>
+                <w:lang w:bidi="ta-IN"/>
+                <w14:ligatures w14:val="standardContextual"/>
+              </w:rPr>
+              <w:t>…</w:t>
+            </w:r>
+            <w:r>
+              <w:rPr>
+                <w:rFonts w:ascii="Latha" w:hAnsi="Latha" w:cs="Latha"/>
+                <w:szCs w:val="24"/>
+                <w:lang w:bidi="ta-IN"/>
+                <w14:ligatures w14:val="standardContextual"/>
+              </w:rPr>
+              <w:t xml:space="preserve"> | </w:t>
+            </w:r>
+            <w:r>
+              <w:rPr>
+                <w:rFonts w:ascii="Latha" w:hAnsi="Latha" w:cs="Latha"/>
+                <w:szCs w:val="24"/>
+                <w:cs/>
+                <w:lang w:bidi="ta-IN"/>
+                <w14:ligatures w14:val="standardContextual"/>
+              </w:rPr>
+              <w:t>ஏ</w:t>
+            </w:r>
+            <w:r>
+              <w:rPr>
+                <w:rFonts w:ascii="BRH Tamil Tab Extra" w:hAnsi="BRH Tamil Tab Extra" w:cs="Latha"/>
+                <w:b/>
+                <w:bCs/>
+                <w:szCs w:val="28"/>
+                <w:lang w:bidi="ta-IN"/>
+                <w14:ligatures w14:val="standardContextual"/>
+              </w:rPr>
+              <w:t>…</w:t>
+            </w:r>
+            <w:r>
+              <w:rPr>
+                <w:rFonts w:ascii="Latha" w:hAnsi="Latha" w:cs="Latha"/>
+                <w:szCs w:val="24"/>
+                <w:cs/>
+                <w:lang w:bidi="ta-IN"/>
+                <w14:ligatures w14:val="standardContextual"/>
+              </w:rPr>
+              <w:t>னா</w:t>
+            </w:r>
+            <w:r>
+              <w:rPr>
+                <w:rFonts w:ascii="BRH Tamil Tab Extra" w:hAnsi="BRH Tamil Tab Extra" w:cs="Latha"/>
+                <w:b/>
+                <w:bCs/>
+                <w:szCs w:val="28"/>
+                <w:lang w:bidi="ta-IN"/>
+                <w14:ligatures w14:val="standardContextual"/>
+              </w:rPr>
+              <w:t>…</w:t>
+            </w:r>
+            <w:r>
+              <w:rPr>
+                <w:rFonts w:ascii="Latha" w:hAnsi="Latha" w:cs="Latha"/>
+                <w:b/>
+                <w:bCs/>
+                <w:szCs w:val="24"/>
+                <w:cs/>
+                <w:lang w:bidi="ta-IN"/>
+                <w14:ligatures w14:val="standardContextual"/>
+              </w:rPr>
+              <w:t>:</w:t>
+            </w:r>
+            <w:r>
+              <w:rPr>
+                <w:rFonts w:ascii="Latha" w:hAnsi="Latha" w:cs="Latha"/>
+                <w:szCs w:val="24"/>
+                <w:cs/>
+                <w:lang w:bidi="ta-IN"/>
+                <w14:ligatures w14:val="standardContextual"/>
+              </w:rPr>
+              <w:t xml:space="preserve"> </w:t>
+            </w:r>
+            <w:r>
+              <w:rPr>
+                <w:rFonts w:ascii="Latha" w:hAnsi="Latha" w:cs="Latha"/>
+                <w:szCs w:val="24"/>
+                <w:lang w:bidi="ta-IN"/>
+                <w14:ligatures w14:val="standardContextual"/>
+              </w:rPr>
+              <w:t xml:space="preserve">| </w:t>
+            </w:r>
+            <w:r>
+              <w:rPr>
+                <w:rFonts w:ascii="Latha" w:hAnsi="Latha" w:cs="Latha"/>
+                <w:b/>
+                <w:bCs/>
+                <w:szCs w:val="24"/>
+                <w:lang w:bidi="ta-IN"/>
+                <w14:ligatures w14:val="standardContextual"/>
+              </w:rPr>
+              <w:t>(</w:t>
+            </w:r>
+            <w:r>
+              <w:rPr>
+                <w:rFonts w:ascii="Latha" w:hAnsi="Latha" w:cs="Latha"/>
+                <w:b/>
+                <w:bCs/>
+                <w:szCs w:val="24"/>
+                <w:lang w:bidi="ta-IN"/>
+                <w14:ligatures w14:val="standardContextual"/>
+              </w:rPr>
+              <w:t>GS-</w:t>
+            </w:r>
+            <w:r>
+              <w:rPr>
+                <w:rFonts w:ascii="Latha" w:hAnsi="Latha" w:cs="Latha"/>
+                <w:b/>
+                <w:bCs/>
+                <w:szCs w:val="24"/>
+                <w:cs/>
+                <w:lang w:bidi="ta-IN"/>
+                <w14:ligatures w14:val="standardContextual"/>
+              </w:rPr>
+              <w:t>5.2</w:t>
+            </w:r>
+            <w:r>
+              <w:rPr>
+                <w:rFonts w:ascii="Latha" w:hAnsi="Latha" w:cs="Latha"/>
+                <w:b/>
+                <w:bCs/>
+                <w:szCs w:val="24"/>
+                <w:lang w:bidi="ta-IN"/>
+                <w14:ligatures w14:val="standardContextual"/>
+              </w:rPr>
+              <w:t>-3</w:t>
+            </w:r>
+            <w:r>
+              <w:rPr>
+                <w:rFonts w:ascii="Latha" w:hAnsi="Latha" w:cs="Latha"/>
+                <w:b/>
+                <w:bCs/>
+                <w:szCs w:val="24"/>
+                <w:cs/>
+                <w:lang w:bidi="ta-IN"/>
+                <w14:ligatures w14:val="standardContextual"/>
+              </w:rPr>
+              <w:t>7</w:t>
+            </w:r>
+            <w:r>
+              <w:rPr>
+                <w:rFonts w:ascii="Latha" w:hAnsi="Latha" w:cs="Latha"/>
+                <w:b/>
+                <w:bCs/>
+                <w:szCs w:val="24"/>
+                <w:lang w:bidi="ta-IN"/>
+                <w14:ligatures w14:val="standardContextual"/>
+              </w:rPr>
+              <w:t>)</w:t>
+            </w:r>
+          </w:p>
+          <w:p>
+            <w:pPr>
+              <w:autoSpaceDE w:val="0"/>
+              <w:autoSpaceDN w:val="0"/>
+              <w:adjustRightInd w:val="0"/>
               <w:rPr>
                 <w:rFonts w:ascii="BRH Devanagari Extra" w:hAnsi="BRH Devanagari Extra" w:cs="BRH Devanagari Extra"/>
                 <w:color w:val="000000"/>
@@ -266,487 +654,351 @@
             </w:pPr>
             <w:r>
               <w:rPr>
-                <w:rFonts w:ascii="BRH Devanagari Extra" w:hAnsi="BRH Devanagari Extra" w:cs="BRH Devanagari Extra"/>
-                <w:color w:val="000000"/>
-                <w:sz w:val="32"/>
-                <w:szCs w:val="32"/>
-                <w:lang w:val="it-IT"/>
-              </w:rPr>
-              <w:t>(</w:t>
-            </w:r>
-            <w:r>
-              <w:rPr>
-                <w:rFonts w:cs="BRH Devanagari Extra"/>
-                <w:color w:val="000000"/>
-                <w:szCs w:val="32"/>
-                <w:lang w:val="it-IT"/>
-              </w:rPr>
-              <w:t>32</w:t>
-            </w:r>
-            <w:r>
-              <w:rPr>
-                <w:rFonts w:ascii="BRH Devanagari Extra" w:hAnsi="BRH Devanagari Extra" w:cs="BRH Devanagari Extra"/>
-                <w:color w:val="000000"/>
-                <w:sz w:val="32"/>
-                <w:szCs w:val="32"/>
-                <w:lang w:val="it-IT"/>
-              </w:rPr>
-              <w:t>)[</w:t>
-            </w:r>
-            <w:r>
-              <w:rPr>
-                <w:rFonts w:cs="BRH Devanagari Extra"/>
-                <w:color w:val="000000"/>
-                <w:szCs w:val="32"/>
-                <w:lang w:val="it-IT"/>
-              </w:rPr>
-              <w:t>P56</w:t>
-            </w:r>
-            <w:r>
-              <w:rPr>
-                <w:rFonts w:ascii="BRH Devanagari Extra" w:hAnsi="BRH Devanagari Extra" w:cs="BRH Devanagari Extra"/>
-                <w:color w:val="000000"/>
-                <w:sz w:val="32"/>
-                <w:szCs w:val="32"/>
-                <w:lang w:val="it-IT"/>
-              </w:rPr>
-              <w:t xml:space="preserve">] </w:t>
-            </w:r>
-            <w:r>
-              <w:rPr>
-                <w:rFonts w:cs="BRH Devanagari Extra"/>
-                <w:color w:val="000000"/>
-                <w:szCs w:val="32"/>
-                <w:lang w:val="it-IT"/>
-              </w:rPr>
-              <w:t>5</w:t>
-            </w:r>
-            <w:r>
-              <w:rPr>
-                <w:rFonts w:ascii="BRH Devanagari Extra" w:hAnsi="BRH Devanagari Extra" w:cs="BRH Devanagari Extra"/>
-                <w:color w:val="000000"/>
-                <w:sz w:val="32"/>
-                <w:szCs w:val="32"/>
-                <w:lang w:val="it-IT"/>
-              </w:rPr>
-              <w:t>.</w:t>
-            </w:r>
-            <w:r>
-              <w:rPr>
-                <w:rFonts w:cs="BRH Devanagari Extra"/>
-                <w:color w:val="000000"/>
-                <w:szCs w:val="32"/>
-                <w:lang w:val="it-IT"/>
-              </w:rPr>
-              <w:t>2</w:t>
-            </w:r>
-            <w:r>
-              <w:rPr>
-                <w:rFonts w:ascii="BRH Devanagari Extra" w:hAnsi="BRH Devanagari Extra" w:cs="BRH Devanagari Extra"/>
-                <w:color w:val="000000"/>
-                <w:sz w:val="32"/>
-                <w:szCs w:val="32"/>
-                <w:lang w:val="it-IT"/>
-              </w:rPr>
-              <w:t>.</w:t>
-            </w:r>
-            <w:r>
-              <w:rPr>
-                <w:rFonts w:cs="BRH Devanagari Extra"/>
-                <w:color w:val="000000"/>
-                <w:szCs w:val="32"/>
-                <w:lang w:val="it-IT"/>
-              </w:rPr>
-              <w:t>10</w:t>
-            </w:r>
-            <w:r>
-              <w:rPr>
-                <w:rFonts w:ascii="BRH Devanagari Extra" w:hAnsi="BRH Devanagari Extra" w:cs="BRH Devanagari Extra"/>
-                <w:color w:val="000000"/>
-                <w:sz w:val="32"/>
-                <w:szCs w:val="32"/>
-                <w:lang w:val="it-IT"/>
-              </w:rPr>
-              <w:t>.</w:t>
-            </w:r>
-            <w:r>
-              <w:rPr>
-                <w:rFonts w:cs="BRH Devanagari Extra"/>
-                <w:color w:val="000000"/>
-                <w:szCs w:val="32"/>
-                <w:lang w:val="it-IT"/>
-              </w:rPr>
-              <w:t>3</w:t>
-            </w:r>
-            <w:r>
-              <w:rPr>
-                <w:rFonts w:ascii="BRH Devanagari Extra" w:hAnsi="BRH Devanagari Extra" w:cs="BRH Devanagari Extra"/>
-                <w:color w:val="000000"/>
-                <w:sz w:val="32"/>
-                <w:szCs w:val="32"/>
-                <w:lang w:val="it-IT"/>
-              </w:rPr>
-              <w:t>(</w:t>
-            </w:r>
-            <w:r>
-              <w:rPr>
-                <w:rFonts w:cs="BRH Devanagari Extra"/>
-                <w:color w:val="000000"/>
-                <w:szCs w:val="32"/>
-                <w:lang w:val="it-IT"/>
-              </w:rPr>
-              <w:t>29</w:t>
-            </w:r>
-            <w:r>
-              <w:rPr>
-                <w:rFonts w:ascii="BRH Devanagari Extra" w:hAnsi="BRH Devanagari Extra" w:cs="BRH Devanagari Extra"/>
-                <w:color w:val="000000"/>
-                <w:sz w:val="32"/>
-                <w:szCs w:val="32"/>
-                <w:lang w:val="it-IT"/>
-              </w:rPr>
-              <w:t>)- E</w:t>
-            </w:r>
-            <w:r>
-              <w:rPr>
-                <w:rFonts w:ascii="BRH Malayalam Extra" w:hAnsi="BRH Malayalam Extra" w:cs="BRH Devanagari Extra"/>
-                <w:color w:val="000000"/>
-                <w:szCs w:val="32"/>
-                <w:lang w:val="it-IT"/>
-              </w:rPr>
-              <w:t>–</w:t>
-            </w:r>
-            <w:r>
-              <w:rPr>
-                <w:rFonts w:ascii="BRH Devanagari Extra" w:hAnsi="BRH Devanagari Extra" w:cs="BRH Devanagari Extra"/>
-                <w:color w:val="000000"/>
-                <w:sz w:val="32"/>
-                <w:szCs w:val="32"/>
-                <w:lang w:val="it-IT"/>
-              </w:rPr>
-              <w:t xml:space="preserve"> | cÉ</w:t>
-            </w:r>
-            <w:r>
-              <w:rPr>
-                <w:rFonts w:ascii="BRH Malayalam Extra" w:hAnsi="BRH Malayalam Extra" w:cs="BRH Devanagari Extra"/>
-                <w:color w:val="000000"/>
-                <w:szCs w:val="32"/>
-                <w:lang w:val="it-IT"/>
-              </w:rPr>
-              <w:t>–</w:t>
-            </w:r>
-            <w:r>
-              <w:rPr>
-                <w:rFonts w:ascii="BRH Devanagari Extra" w:hAnsi="BRH Devanagari Extra" w:cs="BRH Devanagari Extra"/>
-                <w:color w:val="000000"/>
-                <w:sz w:val="32"/>
-                <w:szCs w:val="32"/>
-                <w:lang w:val="it-IT"/>
-              </w:rPr>
-              <w:t xml:space="preserve"> | L</w:t>
-            </w:r>
-            <w:r>
-              <w:rPr>
-                <w:rFonts w:ascii="BRH Malayalam Extra" w:hAnsi="BRH Malayalam Extra" w:cs="BRH Devanagari Extra"/>
-                <w:color w:val="000000"/>
-                <w:szCs w:val="32"/>
-                <w:lang w:val="it-IT"/>
-              </w:rPr>
-              <w:t>–</w:t>
-            </w:r>
-            <w:r>
-              <w:rPr>
-                <w:rFonts w:ascii="BRH Devanagari Extra" w:hAnsi="BRH Devanagari Extra" w:cs="BRH Devanagari Extra"/>
-                <w:color w:val="000000"/>
-                <w:sz w:val="32"/>
-                <w:szCs w:val="32"/>
-                <w:lang w:val="it-IT"/>
-              </w:rPr>
-              <w:t>lÉÉ</w:t>
-            </w:r>
-            <w:r>
-              <w:rPr>
-                <w:rFonts w:ascii="BRH Malayalam Extra" w:hAnsi="BRH Malayalam Extra" w:cs="BRH Devanagari Extra"/>
-                <w:color w:val="000000"/>
-                <w:szCs w:val="32"/>
-                <w:lang w:val="it-IT"/>
-              </w:rPr>
-              <w:t>–</w:t>
-            </w:r>
-            <w:r>
-              <w:rPr>
-                <w:rFonts w:ascii="BRH Devanagari Extra" w:hAnsi="BRH Devanagari Extra" w:cs="BRH Devanagari Extra"/>
-                <w:color w:val="000000"/>
-                <w:sz w:val="32"/>
-                <w:szCs w:val="32"/>
-                <w:lang w:val="it-IT"/>
-              </w:rPr>
-              <w:t xml:space="preserve">È | </w:t>
-            </w:r>
-          </w:p>
-          <w:p>
-            <w:pPr>
-              <w:widowControl w:val="0"/>
-              <w:autoSpaceDE w:val="0"/>
-              <w:autoSpaceDN w:val="0"/>
-              <w:adjustRightInd w:val="0"/>
-              <w:spacing w:line="240" w:lineRule="auto"/>
-              <w:rPr>
-                <w:rFonts w:ascii="BRH Devanagari Extra" w:hAnsi="BRH Devanagari Extra" w:cs="BRH Devanagari Extra"/>
-                <w:color w:val="000000"/>
-                <w:sz w:val="32"/>
-                <w:szCs w:val="32"/>
-                <w:lang w:val="it-IT"/>
-              </w:rPr>
-            </w:pPr>
-            <w:r>
-              <w:rPr>
-                <w:rFonts w:ascii="BRH Devanagari Extra" w:hAnsi="BRH Devanagari Extra" w:cs="BRH Devanagari Extra"/>
-                <w:color w:val="000000"/>
-                <w:sz w:val="32"/>
-                <w:szCs w:val="32"/>
-                <w:lang w:val="it-IT"/>
-              </w:rPr>
-              <w:t>E</w:t>
-            </w:r>
-            <w:r>
-              <w:rPr>
-                <w:rFonts w:ascii="BRH Malayalam Extra" w:hAnsi="BRH Malayalam Extra" w:cs="BRH Devanagari Extra"/>
-                <w:color w:val="000000"/>
-                <w:szCs w:val="32"/>
-                <w:lang w:val="it-IT"/>
-              </w:rPr>
-              <w:t>–</w:t>
-            </w:r>
-            <w:r>
-              <w:rPr>
-                <w:rFonts w:ascii="BRH Devanagari Extra" w:hAnsi="BRH Devanagari Extra" w:cs="BRH Devanagari Extra"/>
-                <w:color w:val="000000"/>
-                <w:sz w:val="32"/>
-                <w:szCs w:val="32"/>
-                <w:lang w:val="it-IT"/>
-              </w:rPr>
-              <w:t xml:space="preserve"> cÉ</w:t>
-            </w:r>
-            <w:r>
-              <w:rPr>
-                <w:rFonts w:ascii="BRH Malayalam Extra" w:hAnsi="BRH Malayalam Extra" w:cs="BRH Devanagari Extra"/>
-                <w:color w:val="000000"/>
-                <w:szCs w:val="32"/>
-                <w:lang w:val="it-IT"/>
-              </w:rPr>
-              <w:t>–</w:t>
-            </w:r>
-            <w:r>
-              <w:rPr>
-                <w:rFonts w:ascii="BRH Devanagari Extra" w:hAnsi="BRH Devanagari Extra" w:cs="BRH Devanagari Extra"/>
-                <w:color w:val="000000"/>
-                <w:sz w:val="32"/>
-                <w:szCs w:val="32"/>
-                <w:lang w:val="it-IT"/>
+                <w:rFonts w:ascii="Latha" w:hAnsi="Latha" w:cs="Latha"/>
+                <w:szCs w:val="24"/>
+                <w:cs/>
+                <w:lang w:bidi="ta-IN"/>
+                <w14:ligatures w14:val="standardContextual"/>
+              </w:rPr>
+              <w:t>உ</w:t>
+            </w:r>
+            <w:r>
+              <w:rPr>
+                <w:rFonts w:ascii="BRH Tamil Tab Extra" w:hAnsi="BRH Tamil Tab Extra" w:cs="Latha"/>
+                <w:b/>
+                <w:bCs/>
+                <w:szCs w:val="28"/>
+                <w:lang w:bidi="ta-IN"/>
+                <w14:ligatures w14:val="standardContextual"/>
+              </w:rPr>
+              <w:t>…</w:t>
+            </w:r>
+            <w:r>
+              <w:rPr>
+                <w:rFonts w:ascii="Latha" w:hAnsi="Latha" w:cs="Latha"/>
+                <w:szCs w:val="24"/>
+                <w:lang w:bidi="ta-IN"/>
+                <w14:ligatures w14:val="standardContextual"/>
               </w:rPr>
               <w:t xml:space="preserve"> </w:t>
             </w:r>
             <w:r>
               <w:rPr>
-                <w:rFonts w:ascii="BRH Devanagari Extra" w:hAnsi="BRH Devanagari Extra" w:cs="BRH Devanagari Extra"/>
-                <w:color w:val="000000"/>
-                <w:sz w:val="32"/>
-                <w:szCs w:val="32"/>
+                <w:rFonts w:ascii="Latha" w:hAnsi="Latha" w:cs="Latha"/>
+                <w:szCs w:val="24"/>
+                <w:cs/>
+                <w:lang w:bidi="ta-IN"/>
+                <w14:ligatures w14:val="standardContextual"/>
+              </w:rPr>
+              <w:t>ச</w:t>
+            </w:r>
+            <w:r>
+              <w:rPr>
+                <w:rFonts w:ascii="BRH Tamil Tab Extra" w:hAnsi="BRH Tamil Tab Extra" w:cs="Latha"/>
+                <w:b/>
+                <w:bCs/>
+                <w:szCs w:val="28"/>
+                <w:lang w:bidi="ta-IN"/>
+                <w14:ligatures w14:val="standardContextual"/>
+              </w:rPr>
+              <w:t>…</w:t>
+            </w:r>
+            <w:r>
+              <w:rPr>
+                <w:rFonts w:ascii="Latha" w:hAnsi="Latha" w:cs="Latha"/>
+                <w:szCs w:val="24"/>
+                <w:lang w:bidi="ta-IN"/>
+                <w14:ligatures w14:val="standardContextual"/>
+              </w:rPr>
+              <w:t xml:space="preserve"> </w:t>
+            </w:r>
+            <w:r>
+              <w:rPr>
+                <w:rFonts w:ascii="Latha" w:hAnsi="Latha" w:cs="Latha"/>
+                <w:szCs w:val="24"/>
                 <w:highlight w:val="yellow"/>
-                <w:lang w:val="it-IT"/>
-              </w:rPr>
-              <w:t>cÉÉå</w:t>
-            </w:r>
-            <w:r>
-              <w:rPr>
-                <w:rFonts w:ascii="BRH Malayalam Extra" w:hAnsi="BRH Malayalam Extra" w:cs="BRH Devanagari Extra"/>
-                <w:color w:val="000000"/>
-                <w:szCs w:val="32"/>
-                <w:lang w:val="it-IT"/>
-              </w:rPr>
-              <w:t>–</w:t>
-            </w:r>
-            <w:r>
-              <w:rPr>
-                <w:rFonts w:ascii="BRH Devanagari Extra" w:hAnsi="BRH Devanagari Extra" w:cs="BRH Devanagari Extra"/>
-                <w:color w:val="000000"/>
-                <w:sz w:val="32"/>
-                <w:szCs w:val="32"/>
-                <w:lang w:val="it-IT"/>
-              </w:rPr>
-              <w:t xml:space="preserve"> uÉÑ</w:t>
-            </w:r>
-            <w:r>
-              <w:rPr>
-                <w:rFonts w:ascii="BRH Malayalam Extra" w:hAnsi="BRH Malayalam Extra" w:cs="BRH Devanagari Extra"/>
-                <w:color w:val="000000"/>
-                <w:szCs w:val="32"/>
-                <w:lang w:val="it-IT"/>
-              </w:rPr>
-              <w:t>–</w:t>
-            </w:r>
-            <w:r>
-              <w:rPr>
-                <w:rFonts w:ascii="BRH Devanagari Extra" w:hAnsi="BRH Devanagari Extra" w:cs="BRH Devanagari Extra"/>
-                <w:color w:val="000000"/>
-                <w:sz w:val="32"/>
-                <w:szCs w:val="32"/>
-                <w:lang w:val="it-IT"/>
-              </w:rPr>
-              <w:t xml:space="preserve"> cÉæ</w:t>
-            </w:r>
-            <w:r>
-              <w:rPr>
-                <w:rFonts w:ascii="BRH Malayalam Extra" w:hAnsi="BRH Malayalam Extra" w:cs="BRH Devanagari Extra"/>
-                <w:color w:val="000000"/>
-                <w:szCs w:val="32"/>
-                <w:lang w:val="it-IT"/>
-              </w:rPr>
-              <w:t>–</w:t>
-            </w:r>
-            <w:r>
-              <w:rPr>
-                <w:rFonts w:ascii="BRH Devanagari Extra" w:hAnsi="BRH Devanagari Extra" w:cs="BRH Devanagari Extra"/>
-                <w:color w:val="000000"/>
-                <w:sz w:val="32"/>
-                <w:szCs w:val="32"/>
-                <w:lang w:val="it-IT"/>
-              </w:rPr>
-              <w:t>lÉÉ</w:t>
-            </w:r>
-            <w:r>
-              <w:rPr>
-                <w:rFonts w:ascii="BRH Malayalam Extra" w:hAnsi="BRH Malayalam Extra" w:cs="BRH Devanagari Extra"/>
-                <w:color w:val="000000"/>
-                <w:szCs w:val="32"/>
-                <w:lang w:val="it-IT"/>
-              </w:rPr>
-              <w:t>–</w:t>
-            </w:r>
-            <w:r>
-              <w:rPr>
-                <w:rFonts w:ascii="BRH Devanagari Extra" w:hAnsi="BRH Devanagari Extra" w:cs="BRH Devanagari Extra"/>
-                <w:color w:val="000000"/>
-                <w:sz w:val="32"/>
-                <w:szCs w:val="32"/>
-                <w:lang w:val="it-IT"/>
-              </w:rPr>
-              <w:t xml:space="preserve"> L</w:t>
-            </w:r>
-            <w:r>
-              <w:rPr>
-                <w:rFonts w:ascii="BRH Malayalam Extra" w:hAnsi="BRH Malayalam Extra" w:cs="BRH Devanagari Extra"/>
-                <w:color w:val="000000"/>
-                <w:szCs w:val="32"/>
-                <w:lang w:val="it-IT"/>
-              </w:rPr>
-              <w:t>–</w:t>
-            </w:r>
-            <w:r>
-              <w:rPr>
-                <w:rFonts w:ascii="BRH Devanagari Extra" w:hAnsi="BRH Devanagari Extra" w:cs="BRH Devanagari Extra"/>
-                <w:color w:val="000000"/>
-                <w:sz w:val="32"/>
-                <w:szCs w:val="32"/>
-                <w:lang w:val="it-IT"/>
-              </w:rPr>
-              <w:t>lÉÉ</w:t>
-            </w:r>
-            <w:r>
-              <w:rPr>
-                <w:rFonts w:ascii="BRH Malayalam Extra" w:hAnsi="BRH Malayalam Extra" w:cs="BRH Devanagari Extra"/>
-                <w:color w:val="000000"/>
-                <w:szCs w:val="32"/>
-                <w:lang w:val="it-IT"/>
-              </w:rPr>
-              <w:t>–</w:t>
-            </w:r>
-            <w:r>
-              <w:rPr>
-                <w:rFonts w:ascii="BRH Devanagari Extra" w:hAnsi="BRH Devanagari Extra" w:cs="BRH Devanagari Extra"/>
-                <w:color w:val="000000"/>
-                <w:sz w:val="32"/>
-                <w:szCs w:val="32"/>
-                <w:lang w:val="it-IT"/>
-              </w:rPr>
-              <w:t>¶É</w:t>
-            </w:r>
-            <w:r>
-              <w:rPr>
-                <w:rFonts w:ascii="BRH Malayalam Extra" w:hAnsi="BRH Malayalam Extra" w:cs="BRH Devanagari Extra"/>
-                <w:color w:val="000000"/>
-                <w:szCs w:val="32"/>
-                <w:lang w:val="it-IT"/>
-              </w:rPr>
-              <w:t>–</w:t>
-            </w:r>
-            <w:r>
-              <w:rPr>
-                <w:rFonts w:ascii="BRH Devanagari Extra" w:hAnsi="BRH Devanagari Extra" w:cs="BRH Devanagari Extra"/>
-                <w:color w:val="000000"/>
-                <w:sz w:val="32"/>
-                <w:szCs w:val="32"/>
-                <w:lang w:val="it-IT"/>
-              </w:rPr>
-              <w:t xml:space="preserve"> uÉÑ</w:t>
-            </w:r>
-            <w:r>
-              <w:rPr>
-                <w:rFonts w:ascii="BRH Malayalam Extra" w:hAnsi="BRH Malayalam Extra" w:cs="BRH Devanagari Extra"/>
-                <w:color w:val="000000"/>
-                <w:szCs w:val="32"/>
-                <w:lang w:val="it-IT"/>
-              </w:rPr>
-              <w:t>–</w:t>
-            </w:r>
-            <w:r>
-              <w:rPr>
-                <w:rFonts w:ascii="BRH Devanagari Extra" w:hAnsi="BRH Devanagari Extra" w:cs="BRH Devanagari Extra"/>
-                <w:color w:val="000000"/>
-                <w:sz w:val="32"/>
-                <w:szCs w:val="32"/>
-                <w:lang w:val="it-IT"/>
-              </w:rPr>
-              <w:t xml:space="preserve"> cÉæ</w:t>
-            </w:r>
-            <w:r>
-              <w:rPr>
-                <w:rFonts w:ascii="BRH Malayalam Extra" w:hAnsi="BRH Malayalam Extra" w:cs="BRH Devanagari Extra"/>
-                <w:color w:val="000000"/>
-                <w:szCs w:val="32"/>
-                <w:lang w:val="it-IT"/>
-              </w:rPr>
-              <w:t>–</w:t>
-            </w:r>
-            <w:r>
-              <w:rPr>
-                <w:rFonts w:ascii="BRH Devanagari Extra" w:hAnsi="BRH Devanagari Extra" w:cs="BRH Devanagari Extra"/>
-                <w:color w:val="000000"/>
-                <w:sz w:val="32"/>
-                <w:szCs w:val="32"/>
-                <w:lang w:val="it-IT"/>
-              </w:rPr>
-              <w:t>lÉÉ</w:t>
-            </w:r>
-            <w:r>
-              <w:rPr>
-                <w:rFonts w:ascii="BRH Malayalam Extra" w:hAnsi="BRH Malayalam Extra" w:cs="BRH Devanagari Extra"/>
-                <w:color w:val="000000"/>
-                <w:szCs w:val="32"/>
-                <w:lang w:val="it-IT"/>
-              </w:rPr>
-              <w:t>–</w:t>
-            </w:r>
-            <w:r>
-              <w:rPr>
-                <w:rFonts w:ascii="BRH Devanagari Extra" w:hAnsi="BRH Devanagari Extra" w:cs="BRH Devanagari Extra"/>
-                <w:color w:val="000000"/>
-                <w:sz w:val="32"/>
-                <w:szCs w:val="32"/>
-                <w:lang w:val="it-IT"/>
-              </w:rPr>
-              <w:t xml:space="preserve">È | </w:t>
+                <w:cs/>
+                <w:lang w:bidi="ta-IN"/>
+                <w14:ligatures w14:val="standardContextual"/>
+              </w:rPr>
+              <w:t>சோ</w:t>
+            </w:r>
+            <w:r>
+              <w:rPr>
+                <w:rFonts w:ascii="BRH Tamil Tab Extra" w:hAnsi="BRH Tamil Tab Extra" w:cs="Latha"/>
+                <w:b/>
+                <w:bCs/>
+                <w:szCs w:val="28"/>
+                <w:highlight w:val="yellow"/>
+                <w:lang w:bidi="ta-IN"/>
+                <w14:ligatures w14:val="standardContextual"/>
+              </w:rPr>
+              <w:t>…</w:t>
+            </w:r>
+            <w:r>
+              <w:rPr>
+                <w:rFonts w:ascii="Latha" w:hAnsi="Latha" w:cs="Latha"/>
+                <w:szCs w:val="24"/>
+                <w:lang w:bidi="ta-IN"/>
+                <w14:ligatures w14:val="standardContextual"/>
+              </w:rPr>
+              <w:t xml:space="preserve"> </w:t>
+            </w:r>
+            <w:r>
+              <w:rPr>
+                <w:rFonts w:ascii="Latha" w:hAnsi="Latha" w:cs="Latha"/>
+                <w:szCs w:val="24"/>
+                <w:cs/>
+                <w:lang w:bidi="ta-IN"/>
+                <w14:ligatures w14:val="standardContextual"/>
+              </w:rPr>
+              <w:t>வு</w:t>
+            </w:r>
+            <w:r>
+              <w:rPr>
+                <w:rFonts w:ascii="BRH Tamil Tab Extra" w:hAnsi="BRH Tamil Tab Extra" w:cs="Latha"/>
+                <w:b/>
+                <w:bCs/>
+                <w:szCs w:val="28"/>
+                <w:lang w:bidi="ta-IN"/>
+                <w14:ligatures w14:val="standardContextual"/>
+              </w:rPr>
+              <w:t>…</w:t>
+            </w:r>
+            <w:r>
+              <w:rPr>
+                <w:rFonts w:ascii="Latha" w:hAnsi="Latha" w:cs="Latha"/>
+                <w:szCs w:val="24"/>
+                <w:lang w:bidi="ta-IN"/>
+                <w14:ligatures w14:val="standardContextual"/>
+              </w:rPr>
+              <w:t xml:space="preserve"> </w:t>
+            </w:r>
+            <w:r>
+              <w:rPr>
+                <w:rFonts w:ascii="Latha" w:hAnsi="Latha" w:cs="Latha"/>
+                <w:szCs w:val="24"/>
+                <w:cs/>
+                <w:lang w:bidi="ta-IN"/>
+                <w14:ligatures w14:val="standardContextual"/>
+              </w:rPr>
+              <w:t>சை</w:t>
+            </w:r>
+            <w:r>
+              <w:rPr>
+                <w:rFonts w:ascii="BRH Tamil Tab Extra" w:hAnsi="BRH Tamil Tab Extra" w:cs="Latha"/>
+                <w:b/>
+                <w:bCs/>
+                <w:szCs w:val="28"/>
+                <w:lang w:bidi="ta-IN"/>
+                <w14:ligatures w14:val="standardContextual"/>
+              </w:rPr>
+              <w:t>…</w:t>
+            </w:r>
+            <w:r>
+              <w:rPr>
+                <w:rFonts w:ascii="Latha" w:hAnsi="Latha" w:cs="Latha"/>
+                <w:szCs w:val="24"/>
+                <w:cs/>
+                <w:lang w:bidi="ta-IN"/>
+                <w14:ligatures w14:val="standardContextual"/>
+              </w:rPr>
+              <w:t>னா</w:t>
+            </w:r>
+            <w:r>
+              <w:rPr>
+                <w:rFonts w:ascii="BRH Tamil Tab Extra" w:hAnsi="BRH Tamil Tab Extra" w:cs="Latha"/>
+                <w:b/>
+                <w:bCs/>
+                <w:szCs w:val="28"/>
+                <w:lang w:bidi="ta-IN"/>
+                <w14:ligatures w14:val="standardContextual"/>
+              </w:rPr>
+              <w:t>…</w:t>
+            </w:r>
+            <w:r>
+              <w:rPr>
+                <w:rFonts w:ascii="Latha" w:hAnsi="Latha" w:cs="Latha"/>
+                <w:szCs w:val="24"/>
+                <w:lang w:bidi="ta-IN"/>
+                <w14:ligatures w14:val="standardContextual"/>
+              </w:rPr>
+              <w:t xml:space="preserve"> </w:t>
+            </w:r>
+            <w:r>
+              <w:rPr>
+                <w:rFonts w:ascii="Latha" w:hAnsi="Latha" w:cs="Latha"/>
+                <w:szCs w:val="24"/>
+                <w:cs/>
+                <w:lang w:bidi="ta-IN"/>
+                <w14:ligatures w14:val="standardContextual"/>
+              </w:rPr>
+              <w:t>ஏ</w:t>
+            </w:r>
+            <w:r>
+              <w:rPr>
+                <w:rFonts w:ascii="BRH Tamil Tab Extra" w:hAnsi="BRH Tamil Tab Extra" w:cs="Latha"/>
+                <w:b/>
+                <w:bCs/>
+                <w:szCs w:val="28"/>
+                <w:lang w:bidi="ta-IN"/>
+                <w14:ligatures w14:val="standardContextual"/>
+              </w:rPr>
+              <w:t>…</w:t>
+            </w:r>
+            <w:r>
+              <w:rPr>
+                <w:rFonts w:ascii="Latha" w:hAnsi="Latha" w:cs="Latha"/>
+                <w:szCs w:val="24"/>
+                <w:cs/>
+                <w:lang w:bidi="ta-IN"/>
+                <w14:ligatures w14:val="standardContextual"/>
+              </w:rPr>
+              <w:t>னா</w:t>
+            </w:r>
+            <w:r>
+              <w:rPr>
+                <w:rFonts w:ascii="BRH Tamil Tab Extra" w:hAnsi="BRH Tamil Tab Extra" w:cs="Latha"/>
+                <w:b/>
+                <w:bCs/>
+                <w:szCs w:val="28"/>
+                <w:lang w:bidi="ta-IN"/>
+                <w14:ligatures w14:val="standardContextual"/>
+              </w:rPr>
+              <w:t>…</w:t>
+            </w:r>
+            <w:r>
+              <w:rPr>
+                <w:rFonts w:ascii="Latha" w:hAnsi="Latha" w:cs="Latha"/>
+                <w:szCs w:val="24"/>
+                <w:cs/>
+                <w:lang w:bidi="ta-IN"/>
+                <w14:ligatures w14:val="standardContextual"/>
+              </w:rPr>
+              <w:t>ஶ்ச</w:t>
+            </w:r>
+            <w:r>
+              <w:rPr>
+                <w:rFonts w:ascii="BRH Tamil Tab Extra" w:hAnsi="BRH Tamil Tab Extra" w:cs="Latha"/>
+                <w:b/>
+                <w:bCs/>
+                <w:szCs w:val="28"/>
+                <w:lang w:bidi="ta-IN"/>
+                <w14:ligatures w14:val="standardContextual"/>
+              </w:rPr>
+              <w:t>…</w:t>
+            </w:r>
+            <w:r>
+              <w:rPr>
+                <w:rFonts w:ascii="Latha" w:hAnsi="Latha" w:cs="Latha"/>
+                <w:szCs w:val="24"/>
+                <w:lang w:bidi="ta-IN"/>
+                <w14:ligatures w14:val="standardContextual"/>
+              </w:rPr>
+              <w:t xml:space="preserve"> </w:t>
+            </w:r>
+            <w:r>
+              <w:rPr>
+                <w:rFonts w:ascii="Latha" w:hAnsi="Latha" w:cs="Latha"/>
+                <w:szCs w:val="24"/>
+                <w:cs/>
+                <w:lang w:bidi="ta-IN"/>
+                <w14:ligatures w14:val="standardContextual"/>
+              </w:rPr>
+              <w:t>வு</w:t>
+            </w:r>
+            <w:r>
+              <w:rPr>
+                <w:rFonts w:ascii="BRH Tamil Tab Extra" w:hAnsi="BRH Tamil Tab Extra" w:cs="Latha"/>
+                <w:b/>
+                <w:bCs/>
+                <w:szCs w:val="28"/>
+                <w:lang w:bidi="ta-IN"/>
+                <w14:ligatures w14:val="standardContextual"/>
+              </w:rPr>
+              <w:t>…</w:t>
+            </w:r>
+            <w:r>
+              <w:rPr>
+                <w:rFonts w:ascii="Latha" w:hAnsi="Latha" w:cs="Latha"/>
+                <w:szCs w:val="24"/>
+                <w:lang w:bidi="ta-IN"/>
+                <w14:ligatures w14:val="standardContextual"/>
+              </w:rPr>
+              <w:t xml:space="preserve"> </w:t>
+            </w:r>
+            <w:r>
+              <w:rPr>
+                <w:rFonts w:ascii="Latha" w:hAnsi="Latha" w:cs="Latha"/>
+                <w:szCs w:val="24"/>
+                <w:cs/>
+                <w:lang w:bidi="ta-IN"/>
+                <w14:ligatures w14:val="standardContextual"/>
+              </w:rPr>
+              <w:t>சை</w:t>
+            </w:r>
+            <w:r>
+              <w:rPr>
+                <w:rFonts w:ascii="BRH Tamil Tab Extra" w:hAnsi="BRH Tamil Tab Extra" w:cs="Latha"/>
+                <w:b/>
+                <w:bCs/>
+                <w:szCs w:val="28"/>
+                <w:lang w:bidi="ta-IN"/>
+                <w14:ligatures w14:val="standardContextual"/>
+              </w:rPr>
+              <w:t>…</w:t>
+            </w:r>
+            <w:r>
+              <w:rPr>
+                <w:rFonts w:ascii="Latha" w:hAnsi="Latha" w:cs="Latha"/>
+                <w:szCs w:val="24"/>
+                <w:cs/>
+                <w:lang w:bidi="ta-IN"/>
+                <w14:ligatures w14:val="standardContextual"/>
+              </w:rPr>
+              <w:t>னா</w:t>
+            </w:r>
+            <w:r>
+              <w:rPr>
+                <w:rFonts w:ascii="BRH Tamil Tab Extra" w:hAnsi="BRH Tamil Tab Extra" w:cs="Latha"/>
+                <w:b/>
+                <w:bCs/>
+                <w:szCs w:val="28"/>
+                <w:lang w:bidi="ta-IN"/>
+                <w14:ligatures w14:val="standardContextual"/>
+              </w:rPr>
+              <w:t>…</w:t>
+            </w:r>
+            <w:r>
+              <w:rPr>
+                <w:rFonts w:ascii="Latha" w:hAnsi="Latha" w:cs="Latha"/>
+                <w:b/>
+                <w:bCs/>
+                <w:szCs w:val="24"/>
+                <w:cs/>
+                <w:lang w:bidi="ta-IN"/>
+                <w14:ligatures w14:val="standardContextual"/>
+              </w:rPr>
+              <w:t>:</w:t>
+            </w:r>
+            <w:r>
+              <w:rPr>
+                <w:rFonts w:ascii="Latha" w:hAnsi="Latha" w:cs="Latha"/>
+                <w:szCs w:val="24"/>
+                <w:cs/>
+                <w:lang w:bidi="ta-IN"/>
+                <w14:ligatures w14:val="standardContextual"/>
+              </w:rPr>
+              <w:t xml:space="preserve"> </w:t>
+            </w:r>
+            <w:r>
+              <w:rPr>
+                <w:rFonts w:ascii="Latha" w:hAnsi="Latha" w:cs="Latha"/>
+                <w:szCs w:val="24"/>
+                <w:lang w:bidi="ta-IN"/>
+                <w14:ligatures w14:val="standardContextual"/>
+              </w:rPr>
+              <w:t xml:space="preserve">| </w:t>
             </w:r>
           </w:p>
           <w:p>
@@ -787,11 +1039,399 @@
           </w:tcPr>
           <w:p>
             <w:pPr>
-              <w:widowControl w:val="0"/>
               <w:autoSpaceDE w:val="0"/>
               <w:autoSpaceDN w:val="0"/>
               <w:adjustRightInd w:val="0"/>
-              <w:spacing w:line="240" w:lineRule="auto"/>
+              <w:rPr>
+                <w:rFonts w:ascii="Latha" w:hAnsi="Latha" w:cs="Latha"/>
+                <w:szCs w:val="24"/>
+                <w:lang w:bidi="ta-IN"/>
+                <w14:ligatures w14:val="standardContextual"/>
+              </w:rPr>
+            </w:pPr>
+            <w:r>
+              <w:rPr>
+                <w:rFonts w:ascii="Latha" w:hAnsi="Latha" w:cs="Latha"/>
+                <w:b/>
+                <w:bCs/>
+                <w:szCs w:val="24"/>
+                <w:lang w:bidi="ta-IN"/>
+                <w14:ligatures w14:val="standardContextual"/>
+              </w:rPr>
+              <w:t>(3</w:t>
+            </w:r>
+            <w:r>
+              <w:rPr>
+                <w:rFonts w:ascii="Latha" w:hAnsi="Latha" w:cs="Latha"/>
+                <w:b/>
+                <w:bCs/>
+                <w:szCs w:val="24"/>
+                <w:cs/>
+                <w:lang w:bidi="ta-IN"/>
+                <w14:ligatures w14:val="standardContextual"/>
+              </w:rPr>
+              <w:t>2)</w:t>
+            </w:r>
+            <w:r>
+              <w:rPr>
+                <w:rFonts w:ascii="Latha" w:hAnsi="Latha" w:cs="Latha"/>
+                <w:b/>
+                <w:bCs/>
+                <w:szCs w:val="24"/>
+                <w:lang w:bidi="ta-IN"/>
+                <w14:ligatures w14:val="standardContextual"/>
+              </w:rPr>
+              <w:t>[</w:t>
+            </w:r>
+            <w:r>
+              <w:rPr>
+                <w:rFonts w:ascii="Latha" w:hAnsi="Latha" w:cs="Latha"/>
+                <w:szCs w:val="24"/>
+                <w:cs/>
+                <w:lang w:bidi="ta-IN"/>
+                <w14:ligatures w14:val="standardContextual"/>
+              </w:rPr>
+              <w:t>ப</w:t>
+            </w:r>
+            <w:r>
+              <w:rPr>
+                <w:rFonts w:ascii="Latha" w:hAnsi="Latha" w:cs="Latha"/>
+                <w:b/>
+                <w:bCs/>
+                <w:szCs w:val="24"/>
+                <w:cs/>
+                <w:lang w:bidi="ta-IN"/>
+                <w14:ligatures w14:val="standardContextual"/>
+              </w:rPr>
+              <w:t>56</w:t>
+            </w:r>
+            <w:r>
+              <w:rPr>
+                <w:rFonts w:ascii="Latha" w:hAnsi="Latha" w:cs="Latha"/>
+                <w:b/>
+                <w:bCs/>
+                <w:szCs w:val="24"/>
+                <w:lang w:bidi="ta-IN"/>
+                <w14:ligatures w14:val="standardContextual"/>
+              </w:rPr>
+              <w:t>]</w:t>
+            </w:r>
+            <w:r>
+              <w:rPr>
+                <w:rFonts w:ascii="Latha" w:hAnsi="Latha" w:cs="Latha"/>
+                <w:szCs w:val="24"/>
+                <w:lang w:bidi="ta-IN"/>
+                <w14:ligatures w14:val="standardContextual"/>
+              </w:rPr>
+              <w:t xml:space="preserve"> </w:t>
+            </w:r>
+            <w:r>
+              <w:rPr>
+                <w:rFonts w:ascii="Latha" w:hAnsi="Latha" w:cs="Latha"/>
+                <w:b/>
+                <w:bCs/>
+                <w:szCs w:val="24"/>
+                <w:cs/>
+                <w:lang w:bidi="ta-IN"/>
+                <w14:ligatures w14:val="standardContextual"/>
+              </w:rPr>
+              <w:t>5.2</w:t>
+            </w:r>
+            <w:r>
+              <w:rPr>
+                <w:rFonts w:ascii="Latha" w:hAnsi="Latha" w:cs="Latha"/>
+                <w:b/>
+                <w:bCs/>
+                <w:szCs w:val="24"/>
+                <w:lang w:bidi="ta-IN"/>
+                <w14:ligatures w14:val="standardContextual"/>
+              </w:rPr>
+              <w:t>.</w:t>
+            </w:r>
+            <w:r>
+              <w:rPr>
+                <w:rFonts w:ascii="Latha" w:hAnsi="Latha" w:cs="Latha"/>
+                <w:b/>
+                <w:bCs/>
+                <w:szCs w:val="24"/>
+                <w:cs/>
+                <w:lang w:bidi="ta-IN"/>
+                <w14:ligatures w14:val="standardContextual"/>
+              </w:rPr>
+              <w:t>1</w:t>
+            </w:r>
+            <w:r>
+              <w:rPr>
+                <w:rFonts w:ascii="Latha" w:hAnsi="Latha" w:cs="Latha"/>
+                <w:b/>
+                <w:bCs/>
+                <w:szCs w:val="24"/>
+                <w:lang w:bidi="ta-IN"/>
+                <w14:ligatures w14:val="standardContextual"/>
+              </w:rPr>
+              <w:t>0</w:t>
+            </w:r>
+            <w:r>
+              <w:rPr>
+                <w:rFonts w:ascii="Latha" w:hAnsi="Latha" w:cs="Latha"/>
+                <w:b/>
+                <w:bCs/>
+                <w:szCs w:val="24"/>
+                <w:lang w:bidi="ta-IN"/>
+                <w14:ligatures w14:val="standardContextual"/>
+              </w:rPr>
+              <w:t>.3</w:t>
+            </w:r>
+            <w:r>
+              <w:rPr>
+                <w:rFonts w:ascii="Latha" w:hAnsi="Latha" w:cs="Latha"/>
+                <w:b/>
+                <w:bCs/>
+                <w:szCs w:val="24"/>
+                <w:lang w:bidi="ta-IN"/>
+                <w14:ligatures w14:val="standardContextual"/>
+              </w:rPr>
+              <w:t>(2</w:t>
+            </w:r>
+            <w:r>
+              <w:rPr>
+                <w:rFonts w:ascii="Latha" w:hAnsi="Latha" w:cs="Latha"/>
+                <w:b/>
+                <w:bCs/>
+                <w:szCs w:val="24"/>
+                <w:cs/>
+                <w:lang w:bidi="ta-IN"/>
+                <w14:ligatures w14:val="standardContextual"/>
+              </w:rPr>
+              <w:t>9</w:t>
+            </w:r>
+            <w:r>
+              <w:rPr>
+                <w:rFonts w:ascii="Latha" w:hAnsi="Latha" w:cs="Latha"/>
+                <w:b/>
+                <w:bCs/>
+                <w:szCs w:val="24"/>
+                <w:lang w:bidi="ta-IN"/>
+                <w14:ligatures w14:val="standardContextual"/>
+              </w:rPr>
+              <w:t>)</w:t>
+            </w:r>
+            <w:r>
+              <w:rPr>
+                <w:rFonts w:ascii="Latha" w:hAnsi="Latha" w:cs="Latha"/>
+                <w:szCs w:val="24"/>
+                <w:lang w:bidi="ta-IN"/>
+                <w14:ligatures w14:val="standardContextual"/>
+              </w:rPr>
+              <w:t xml:space="preserve">-  </w:t>
+            </w:r>
+            <w:r>
+              <w:rPr>
+                <w:rFonts w:ascii="Latha" w:hAnsi="Latha" w:cs="Latha"/>
+                <w:szCs w:val="24"/>
+                <w:cs/>
+                <w:lang w:bidi="ta-IN"/>
+                <w14:ligatures w14:val="standardContextual"/>
+              </w:rPr>
+              <w:t>உ</w:t>
+            </w:r>
+            <w:r>
+              <w:rPr>
+                <w:rFonts w:ascii="BRH Tamil Tab Extra" w:hAnsi="BRH Tamil Tab Extra" w:cs="Latha"/>
+                <w:b/>
+                <w:bCs/>
+                <w:szCs w:val="28"/>
+                <w:lang w:bidi="ta-IN"/>
+                <w14:ligatures w14:val="standardContextual"/>
+              </w:rPr>
+              <w:t>…</w:t>
+            </w:r>
+            <w:r>
+              <w:rPr>
+                <w:rFonts w:ascii="Latha" w:hAnsi="Latha" w:cs="Latha"/>
+                <w:szCs w:val="24"/>
+                <w:lang w:bidi="ta-IN"/>
+                <w14:ligatures w14:val="standardContextual"/>
+              </w:rPr>
+              <w:t xml:space="preserve"> | </w:t>
+            </w:r>
+            <w:r>
+              <w:rPr>
+                <w:rFonts w:ascii="Latha" w:hAnsi="Latha" w:cs="Latha"/>
+                <w:szCs w:val="24"/>
+                <w:cs/>
+                <w:lang w:bidi="ta-IN"/>
+                <w14:ligatures w14:val="standardContextual"/>
+              </w:rPr>
+              <w:t>ச</w:t>
+            </w:r>
+            <w:r>
+              <w:rPr>
+                <w:rFonts w:ascii="BRH Tamil Tab Extra" w:hAnsi="BRH Tamil Tab Extra" w:cs="Latha"/>
+                <w:b/>
+                <w:bCs/>
+                <w:szCs w:val="28"/>
+                <w:lang w:bidi="ta-IN"/>
+                <w14:ligatures w14:val="standardContextual"/>
+              </w:rPr>
+              <w:t>…</w:t>
+            </w:r>
+            <w:r>
+              <w:rPr>
+                <w:rFonts w:ascii="Latha" w:hAnsi="Latha" w:cs="Latha"/>
+                <w:szCs w:val="24"/>
+                <w:lang w:bidi="ta-IN"/>
+                <w14:ligatures w14:val="standardContextual"/>
+              </w:rPr>
+              <w:t xml:space="preserve"> | </w:t>
+            </w:r>
+            <w:r>
+              <w:rPr>
+                <w:rFonts w:ascii="Latha" w:hAnsi="Latha" w:cs="Latha"/>
+                <w:szCs w:val="24"/>
+                <w:cs/>
+                <w:lang w:bidi="ta-IN"/>
+                <w14:ligatures w14:val="standardContextual"/>
+              </w:rPr>
+              <w:t>ஏ</w:t>
+            </w:r>
+            <w:r>
+              <w:rPr>
+                <w:rFonts w:ascii="BRH Tamil Tab Extra" w:hAnsi="BRH Tamil Tab Extra" w:cs="Latha"/>
+                <w:b/>
+                <w:bCs/>
+                <w:szCs w:val="28"/>
+                <w:lang w:bidi="ta-IN"/>
+                <w14:ligatures w14:val="standardContextual"/>
+              </w:rPr>
+              <w:t>…</w:t>
+            </w:r>
+            <w:r>
+              <w:rPr>
+                <w:rFonts w:ascii="Latha" w:hAnsi="Latha" w:cs="Latha"/>
+                <w:szCs w:val="24"/>
+                <w:cs/>
+                <w:lang w:bidi="ta-IN"/>
+                <w14:ligatures w14:val="standardContextual"/>
+              </w:rPr>
+              <w:t>னா</w:t>
+            </w:r>
+            <w:r>
+              <w:rPr>
+                <w:rFonts w:ascii="BRH Tamil Tab Extra" w:hAnsi="BRH Tamil Tab Extra" w:cs="Latha"/>
+                <w:b/>
+                <w:bCs/>
+                <w:szCs w:val="28"/>
+                <w:lang w:bidi="ta-IN"/>
+                <w14:ligatures w14:val="standardContextual"/>
+              </w:rPr>
+              <w:t>…</w:t>
+            </w:r>
+            <w:r>
+              <w:rPr>
+                <w:rFonts w:ascii="Latha" w:hAnsi="Latha" w:cs="Latha"/>
+                <w:b/>
+                <w:bCs/>
+                <w:szCs w:val="24"/>
+                <w:cs/>
+                <w:lang w:bidi="ta-IN"/>
+                <w14:ligatures w14:val="standardContextual"/>
+              </w:rPr>
+              <w:t>:</w:t>
+            </w:r>
+            <w:r>
+              <w:rPr>
+                <w:rFonts w:ascii="Latha" w:hAnsi="Latha" w:cs="Latha"/>
+                <w:szCs w:val="24"/>
+                <w:cs/>
+                <w:lang w:bidi="ta-IN"/>
+                <w14:ligatures w14:val="standardContextual"/>
+              </w:rPr>
+              <w:t xml:space="preserve"> </w:t>
+            </w:r>
+            <w:r>
+              <w:rPr>
+                <w:rFonts w:ascii="Latha" w:hAnsi="Latha" w:cs="Latha"/>
+                <w:szCs w:val="24"/>
+                <w:lang w:bidi="ta-IN"/>
+                <w14:ligatures w14:val="standardContextual"/>
+              </w:rPr>
+              <w:t xml:space="preserve">| </w:t>
+            </w:r>
+            <w:r>
+              <w:rPr>
+                <w:rFonts w:ascii="Latha" w:hAnsi="Latha" w:cs="Latha"/>
+                <w:b/>
+                <w:bCs/>
+                <w:szCs w:val="24"/>
+                <w:lang w:bidi="ta-IN"/>
+                <w14:ligatures w14:val="standardContextual"/>
+              </w:rPr>
+              <w:t>(</w:t>
+            </w:r>
+            <w:r>
+              <w:rPr>
+                <w:rFonts w:ascii="Latha" w:hAnsi="Latha" w:cs="Latha"/>
+                <w:b/>
+                <w:bCs/>
+                <w:szCs w:val="24"/>
+                <w:lang w:bidi="ta-IN"/>
+                <w14:ligatures w14:val="standardContextual"/>
+              </w:rPr>
+              <w:t>GS-</w:t>
+            </w:r>
+            <w:r>
+              <w:rPr>
+                <w:rFonts w:ascii="Latha" w:hAnsi="Latha" w:cs="Latha"/>
+                <w:b/>
+                <w:bCs/>
+                <w:szCs w:val="24"/>
+                <w:cs/>
+                <w:lang w:bidi="ta-IN"/>
+                <w14:ligatures w14:val="standardContextual"/>
+              </w:rPr>
+              <w:t>5.2</w:t>
+            </w:r>
+            <w:r>
+              <w:rPr>
+                <w:rFonts w:ascii="Latha" w:hAnsi="Latha" w:cs="Latha"/>
+                <w:b/>
+                <w:bCs/>
+                <w:szCs w:val="24"/>
+                <w:lang w:bidi="ta-IN"/>
+                <w14:ligatures w14:val="standardContextual"/>
+              </w:rPr>
+              <w:t>-3</w:t>
+            </w:r>
+            <w:r>
+              <w:rPr>
+                <w:rFonts w:ascii="Latha" w:hAnsi="Latha" w:cs="Latha"/>
+                <w:b/>
+                <w:bCs/>
+                <w:szCs w:val="24"/>
+                <w:cs/>
+                <w:lang w:bidi="ta-IN"/>
+                <w14:ligatures w14:val="standardContextual"/>
+              </w:rPr>
+              <w:t>7</w:t>
+            </w:r>
+            <w:r>
+              <w:rPr>
+                <w:rFonts w:ascii="Latha" w:hAnsi="Latha" w:cs="Latha"/>
+                <w:b/>
+                <w:bCs/>
+                <w:szCs w:val="24"/>
+                <w:lang w:bidi="ta-IN"/>
+                <w14:ligatures w14:val="standardContextual"/>
+              </w:rPr>
+              <w:t>)</w:t>
+            </w:r>
+          </w:p>
+          <w:p>
+            <w:pPr>
+              <w:autoSpaceDE w:val="0"/>
+              <w:autoSpaceDN w:val="0"/>
+              <w:adjustRightInd w:val="0"/>
               <w:rPr>
                 <w:rFonts w:ascii="BRH Devanagari Extra" w:hAnsi="BRH Devanagari Extra" w:cs="BRH Devanagari Extra"/>
                 <w:color w:val="000000"/>
@@ -802,488 +1442,350 @@
             </w:pPr>
             <w:r>
               <w:rPr>
-                <w:rFonts w:ascii="BRH Devanagari Extra" w:hAnsi="BRH Devanagari Extra" w:cs="BRH Devanagari Extra"/>
-                <w:color w:val="000000"/>
-                <w:sz w:val="32"/>
-                <w:szCs w:val="32"/>
-                <w:lang w:val="it-IT"/>
-              </w:rPr>
-              <w:t>(</w:t>
-            </w:r>
-            <w:r>
-              <w:rPr>
-                <w:rFonts w:cs="BRH Devanagari Extra"/>
-                <w:color w:val="000000"/>
-                <w:szCs w:val="32"/>
-                <w:lang w:val="it-IT"/>
-              </w:rPr>
-              <w:t>32</w:t>
-            </w:r>
-            <w:r>
-              <w:rPr>
-                <w:rFonts w:ascii="BRH Devanagari Extra" w:hAnsi="BRH Devanagari Extra" w:cs="BRH Devanagari Extra"/>
-                <w:color w:val="000000"/>
-                <w:sz w:val="32"/>
-                <w:szCs w:val="32"/>
-                <w:lang w:val="it-IT"/>
-              </w:rPr>
-              <w:t>)[</w:t>
-            </w:r>
-            <w:r>
-              <w:rPr>
-                <w:rFonts w:cs="BRH Devanagari Extra"/>
-                <w:color w:val="000000"/>
-                <w:szCs w:val="32"/>
-                <w:lang w:val="it-IT"/>
-              </w:rPr>
-              <w:t>P56</w:t>
-            </w:r>
-            <w:r>
-              <w:rPr>
-                <w:rFonts w:ascii="BRH Devanagari Extra" w:hAnsi="BRH Devanagari Extra" w:cs="BRH Devanagari Extra"/>
-                <w:color w:val="000000"/>
-                <w:sz w:val="32"/>
-                <w:szCs w:val="32"/>
-                <w:lang w:val="it-IT"/>
-              </w:rPr>
-              <w:t xml:space="preserve">] </w:t>
-            </w:r>
-            <w:r>
-              <w:rPr>
-                <w:rFonts w:cs="BRH Devanagari Extra"/>
-                <w:color w:val="000000"/>
-                <w:szCs w:val="32"/>
-                <w:lang w:val="it-IT"/>
-              </w:rPr>
-              <w:t>5</w:t>
-            </w:r>
-            <w:r>
-              <w:rPr>
-                <w:rFonts w:ascii="BRH Devanagari Extra" w:hAnsi="BRH Devanagari Extra" w:cs="BRH Devanagari Extra"/>
-                <w:color w:val="000000"/>
-                <w:sz w:val="32"/>
-                <w:szCs w:val="32"/>
-                <w:lang w:val="it-IT"/>
-              </w:rPr>
-              <w:t>.</w:t>
-            </w:r>
-            <w:r>
-              <w:rPr>
-                <w:rFonts w:cs="BRH Devanagari Extra"/>
-                <w:color w:val="000000"/>
-                <w:szCs w:val="32"/>
-                <w:lang w:val="it-IT"/>
-              </w:rPr>
-              <w:t>2</w:t>
-            </w:r>
-            <w:r>
-              <w:rPr>
-                <w:rFonts w:ascii="BRH Devanagari Extra" w:hAnsi="BRH Devanagari Extra" w:cs="BRH Devanagari Extra"/>
-                <w:color w:val="000000"/>
-                <w:sz w:val="32"/>
-                <w:szCs w:val="32"/>
-                <w:lang w:val="it-IT"/>
-              </w:rPr>
-              <w:t>.</w:t>
-            </w:r>
-            <w:r>
-              <w:rPr>
-                <w:rFonts w:cs="BRH Devanagari Extra"/>
-                <w:color w:val="000000"/>
-                <w:szCs w:val="32"/>
-                <w:lang w:val="it-IT"/>
-              </w:rPr>
-              <w:t>10</w:t>
-            </w:r>
-            <w:r>
-              <w:rPr>
-                <w:rFonts w:ascii="BRH Devanagari Extra" w:hAnsi="BRH Devanagari Extra" w:cs="BRH Devanagari Extra"/>
-                <w:color w:val="000000"/>
-                <w:sz w:val="32"/>
-                <w:szCs w:val="32"/>
-                <w:lang w:val="it-IT"/>
-              </w:rPr>
-              <w:t>.</w:t>
-            </w:r>
-            <w:r>
-              <w:rPr>
-                <w:rFonts w:cs="BRH Devanagari Extra"/>
-                <w:color w:val="000000"/>
-                <w:szCs w:val="32"/>
-                <w:lang w:val="it-IT"/>
-              </w:rPr>
-              <w:t>3</w:t>
-            </w:r>
-            <w:r>
-              <w:rPr>
-                <w:rFonts w:ascii="BRH Devanagari Extra" w:hAnsi="BRH Devanagari Extra" w:cs="BRH Devanagari Extra"/>
-                <w:color w:val="000000"/>
-                <w:sz w:val="32"/>
-                <w:szCs w:val="32"/>
-                <w:lang w:val="it-IT"/>
-              </w:rPr>
-              <w:t>(</w:t>
-            </w:r>
-            <w:r>
-              <w:rPr>
-                <w:rFonts w:cs="BRH Devanagari Extra"/>
-                <w:color w:val="000000"/>
-                <w:szCs w:val="32"/>
-                <w:lang w:val="it-IT"/>
-              </w:rPr>
-              <w:t>29</w:t>
-            </w:r>
-            <w:r>
-              <w:rPr>
-                <w:rFonts w:ascii="BRH Devanagari Extra" w:hAnsi="BRH Devanagari Extra" w:cs="BRH Devanagari Extra"/>
-                <w:color w:val="000000"/>
-                <w:sz w:val="32"/>
-                <w:szCs w:val="32"/>
-                <w:lang w:val="it-IT"/>
-              </w:rPr>
-              <w:t>)- E</w:t>
-            </w:r>
-            <w:r>
-              <w:rPr>
-                <w:rFonts w:ascii="BRH Malayalam Extra" w:hAnsi="BRH Malayalam Extra" w:cs="BRH Devanagari Extra"/>
-                <w:color w:val="000000"/>
-                <w:szCs w:val="32"/>
-                <w:lang w:val="it-IT"/>
-              </w:rPr>
-              <w:t>–</w:t>
-            </w:r>
-            <w:r>
-              <w:rPr>
-                <w:rFonts w:ascii="BRH Devanagari Extra" w:hAnsi="BRH Devanagari Extra" w:cs="BRH Devanagari Extra"/>
-                <w:color w:val="000000"/>
-                <w:sz w:val="32"/>
-                <w:szCs w:val="32"/>
-                <w:lang w:val="it-IT"/>
-              </w:rPr>
-              <w:t xml:space="preserve"> | cÉ</w:t>
-            </w:r>
-            <w:r>
-              <w:rPr>
-                <w:rFonts w:ascii="BRH Malayalam Extra" w:hAnsi="BRH Malayalam Extra" w:cs="BRH Devanagari Extra"/>
-                <w:color w:val="000000"/>
-                <w:szCs w:val="32"/>
-                <w:lang w:val="it-IT"/>
-              </w:rPr>
-              <w:t>–</w:t>
-            </w:r>
-            <w:r>
-              <w:rPr>
-                <w:rFonts w:ascii="BRH Devanagari Extra" w:hAnsi="BRH Devanagari Extra" w:cs="BRH Devanagari Extra"/>
-                <w:color w:val="000000"/>
-                <w:sz w:val="32"/>
-                <w:szCs w:val="32"/>
-                <w:lang w:val="it-IT"/>
-              </w:rPr>
-              <w:t xml:space="preserve"> | L</w:t>
-            </w:r>
-            <w:r>
-              <w:rPr>
-                <w:rFonts w:ascii="BRH Malayalam Extra" w:hAnsi="BRH Malayalam Extra" w:cs="BRH Devanagari Extra"/>
-                <w:color w:val="000000"/>
-                <w:szCs w:val="32"/>
-                <w:lang w:val="it-IT"/>
-              </w:rPr>
-              <w:t>–</w:t>
-            </w:r>
-            <w:r>
-              <w:rPr>
-                <w:rFonts w:ascii="BRH Devanagari Extra" w:hAnsi="BRH Devanagari Extra" w:cs="BRH Devanagari Extra"/>
-                <w:color w:val="000000"/>
-                <w:sz w:val="32"/>
-                <w:szCs w:val="32"/>
-                <w:lang w:val="it-IT"/>
-              </w:rPr>
-              <w:t>lÉÉ</w:t>
-            </w:r>
-            <w:r>
-              <w:rPr>
-                <w:rFonts w:ascii="BRH Malayalam Extra" w:hAnsi="BRH Malayalam Extra" w:cs="BRH Devanagari Extra"/>
-                <w:color w:val="000000"/>
-                <w:szCs w:val="32"/>
-                <w:lang w:val="it-IT"/>
-              </w:rPr>
-              <w:t>–</w:t>
-            </w:r>
-            <w:r>
-              <w:rPr>
-                <w:rFonts w:ascii="BRH Devanagari Extra" w:hAnsi="BRH Devanagari Extra" w:cs="BRH Devanagari Extra"/>
-                <w:color w:val="000000"/>
-                <w:sz w:val="32"/>
-                <w:szCs w:val="32"/>
-                <w:lang w:val="it-IT"/>
-              </w:rPr>
-              <w:t xml:space="preserve">È | </w:t>
-            </w:r>
-          </w:p>
-          <w:p>
-            <w:pPr>
-              <w:widowControl w:val="0"/>
-              <w:autoSpaceDE w:val="0"/>
-              <w:autoSpaceDN w:val="0"/>
-              <w:adjustRightInd w:val="0"/>
-              <w:spacing w:line="240" w:lineRule="auto"/>
-              <w:rPr>
-                <w:rFonts w:ascii="BRH Devanagari Extra" w:hAnsi="BRH Devanagari Extra" w:cs="BRH Devanagari Extra"/>
-                <w:color w:val="000000"/>
-                <w:sz w:val="32"/>
-                <w:szCs w:val="32"/>
-                <w:lang w:val="it-IT"/>
-              </w:rPr>
-            </w:pPr>
-            <w:r>
-              <w:rPr>
-                <w:rFonts w:ascii="BRH Devanagari Extra" w:hAnsi="BRH Devanagari Extra" w:cs="BRH Devanagari Extra"/>
-                <w:color w:val="000000"/>
-                <w:sz w:val="32"/>
-                <w:szCs w:val="32"/>
-                <w:lang w:val="it-IT"/>
-              </w:rPr>
-              <w:t>E</w:t>
-            </w:r>
-            <w:r>
-              <w:rPr>
-                <w:rFonts w:ascii="BRH Malayalam Extra" w:hAnsi="BRH Malayalam Extra" w:cs="BRH Devanagari Extra"/>
-                <w:color w:val="000000"/>
-                <w:szCs w:val="32"/>
-                <w:lang w:val="it-IT"/>
-              </w:rPr>
-              <w:t>–</w:t>
-            </w:r>
-            <w:r>
-              <w:rPr>
-                <w:rFonts w:ascii="BRH Devanagari Extra" w:hAnsi="BRH Devanagari Extra" w:cs="BRH Devanagari Extra"/>
-                <w:color w:val="000000"/>
-                <w:sz w:val="32"/>
-                <w:szCs w:val="32"/>
-                <w:lang w:val="it-IT"/>
-              </w:rPr>
-              <w:t xml:space="preserve"> cÉ</w:t>
-            </w:r>
-            <w:r>
-              <w:rPr>
-                <w:rFonts w:ascii="BRH Malayalam Extra" w:hAnsi="BRH Malayalam Extra" w:cs="BRH Devanagari Extra"/>
-                <w:color w:val="000000"/>
-                <w:szCs w:val="32"/>
-                <w:lang w:val="it-IT"/>
-              </w:rPr>
-              <w:t>–</w:t>
-            </w:r>
-            <w:r>
-              <w:rPr>
-                <w:rFonts w:ascii="BRH Devanagari Extra" w:hAnsi="BRH Devanagari Extra" w:cs="BRH Devanagari Extra"/>
-                <w:color w:val="000000"/>
-                <w:sz w:val="32"/>
-                <w:szCs w:val="32"/>
-                <w:lang w:val="it-IT"/>
+                <w:rFonts w:ascii="Latha" w:hAnsi="Latha" w:cs="Latha"/>
+                <w:szCs w:val="24"/>
+                <w:cs/>
+                <w:lang w:bidi="ta-IN"/>
+                <w14:ligatures w14:val="standardContextual"/>
+              </w:rPr>
+              <w:t>உ</w:t>
+            </w:r>
+            <w:r>
+              <w:rPr>
+                <w:rFonts w:ascii="BRH Tamil Tab Extra" w:hAnsi="BRH Tamil Tab Extra" w:cs="Latha"/>
+                <w:b/>
+                <w:bCs/>
+                <w:szCs w:val="28"/>
+                <w:lang w:bidi="ta-IN"/>
+                <w14:ligatures w14:val="standardContextual"/>
+              </w:rPr>
+              <w:t>…</w:t>
+            </w:r>
+            <w:r>
+              <w:rPr>
+                <w:rFonts w:ascii="Latha" w:hAnsi="Latha" w:cs="Latha"/>
+                <w:szCs w:val="24"/>
+                <w:lang w:bidi="ta-IN"/>
+                <w14:ligatures w14:val="standardContextual"/>
               </w:rPr>
               <w:t xml:space="preserve"> </w:t>
             </w:r>
             <w:r>
               <w:rPr>
-                <w:rFonts w:ascii="BRH Devanagari Extra" w:hAnsi="BRH Devanagari Extra" w:cs="BRH Devanagari Extra"/>
-                <w:color w:val="000000"/>
-                <w:sz w:val="32"/>
-                <w:szCs w:val="32"/>
+                <w:rFonts w:ascii="Latha" w:hAnsi="Latha" w:cs="Latha"/>
+                <w:szCs w:val="24"/>
+                <w:cs/>
+                <w:lang w:bidi="ta-IN"/>
+                <w14:ligatures w14:val="standardContextual"/>
+              </w:rPr>
+              <w:t>ச</w:t>
+            </w:r>
+            <w:r>
+              <w:rPr>
+                <w:rFonts w:ascii="BRH Tamil Tab Extra" w:hAnsi="BRH Tamil Tab Extra" w:cs="Latha"/>
+                <w:b/>
+                <w:bCs/>
+                <w:szCs w:val="28"/>
+                <w:lang w:bidi="ta-IN"/>
+                <w14:ligatures w14:val="standardContextual"/>
+              </w:rPr>
+              <w:t>…</w:t>
+            </w:r>
+            <w:r>
+              <w:rPr>
+                <w:rFonts w:ascii="Latha" w:hAnsi="Latha" w:cs="Latha"/>
+                <w:szCs w:val="24"/>
+                <w:lang w:bidi="ta-IN"/>
+                <w14:ligatures w14:val="standardContextual"/>
+              </w:rPr>
+              <w:t xml:space="preserve"> </w:t>
+            </w:r>
+            <w:r>
+              <w:rPr>
+                <w:rFonts w:ascii="Latha" w:hAnsi="Latha" w:cs="Latha"/>
+                <w:szCs w:val="24"/>
                 <w:highlight w:val="green"/>
-                <w:lang w:val="it-IT"/>
-              </w:rPr>
-              <w:t>cÉ</w:t>
-            </w:r>
-            <w:r>
-              <w:rPr>
-                <w:rFonts w:ascii="BRH Malayalam Extra" w:hAnsi="BRH Malayalam Extra" w:cs="BRH Devanagari Extra"/>
-                <w:color w:val="000000"/>
-                <w:szCs w:val="32"/>
-                <w:highlight w:val="green"/>
-                <w:lang w:val="it-IT"/>
-              </w:rPr>
-              <w:t>–</w:t>
-            </w:r>
-            <w:r>
-              <w:rPr>
-                <w:rFonts w:ascii="BRH Devanagari Extra" w:hAnsi="BRH Devanagari Extra" w:cs="BRH Devanagari Extra"/>
-                <w:color w:val="000000"/>
-                <w:sz w:val="32"/>
-                <w:szCs w:val="32"/>
-                <w:lang w:val="it-IT"/>
-              </w:rPr>
-              <w:t xml:space="preserve"> uÉÑ</w:t>
-            </w:r>
-            <w:r>
-              <w:rPr>
-                <w:rFonts w:ascii="BRH Malayalam Extra" w:hAnsi="BRH Malayalam Extra" w:cs="BRH Devanagari Extra"/>
-                <w:color w:val="000000"/>
-                <w:szCs w:val="32"/>
-                <w:lang w:val="it-IT"/>
-              </w:rPr>
-              <w:t>–</w:t>
-            </w:r>
-            <w:r>
-              <w:rPr>
-                <w:rFonts w:ascii="BRH Devanagari Extra" w:hAnsi="BRH Devanagari Extra" w:cs="BRH Devanagari Extra"/>
-                <w:color w:val="000000"/>
-                <w:sz w:val="32"/>
-                <w:szCs w:val="32"/>
-                <w:lang w:val="it-IT"/>
-              </w:rPr>
-              <w:t xml:space="preserve"> cÉæ</w:t>
-            </w:r>
-            <w:r>
-              <w:rPr>
-                <w:rFonts w:ascii="BRH Malayalam Extra" w:hAnsi="BRH Malayalam Extra" w:cs="BRH Devanagari Extra"/>
-                <w:color w:val="000000"/>
-                <w:szCs w:val="32"/>
-                <w:lang w:val="it-IT"/>
-              </w:rPr>
-              <w:t>–</w:t>
-            </w:r>
-            <w:r>
-              <w:rPr>
-                <w:rFonts w:ascii="BRH Devanagari Extra" w:hAnsi="BRH Devanagari Extra" w:cs="BRH Devanagari Extra"/>
-                <w:color w:val="000000"/>
-                <w:sz w:val="32"/>
-                <w:szCs w:val="32"/>
-                <w:lang w:val="it-IT"/>
-              </w:rPr>
-              <w:t>lÉÉ</w:t>
-            </w:r>
-            <w:r>
-              <w:rPr>
-                <w:rFonts w:ascii="BRH Malayalam Extra" w:hAnsi="BRH Malayalam Extra" w:cs="BRH Devanagari Extra"/>
-                <w:color w:val="000000"/>
-                <w:szCs w:val="32"/>
-                <w:lang w:val="it-IT"/>
-              </w:rPr>
-              <w:t>–</w:t>
-            </w:r>
-            <w:r>
-              <w:rPr>
-                <w:rFonts w:ascii="BRH Devanagari Extra" w:hAnsi="BRH Devanagari Extra" w:cs="BRH Devanagari Extra"/>
-                <w:color w:val="000000"/>
-                <w:sz w:val="32"/>
-                <w:szCs w:val="32"/>
-                <w:lang w:val="it-IT"/>
-              </w:rPr>
-              <w:t xml:space="preserve"> L</w:t>
-            </w:r>
-            <w:r>
-              <w:rPr>
-                <w:rFonts w:ascii="BRH Malayalam Extra" w:hAnsi="BRH Malayalam Extra" w:cs="BRH Devanagari Extra"/>
-                <w:color w:val="000000"/>
-                <w:szCs w:val="32"/>
-                <w:lang w:val="it-IT"/>
-              </w:rPr>
-              <w:t>–</w:t>
-            </w:r>
-            <w:r>
-              <w:rPr>
-                <w:rFonts w:ascii="BRH Devanagari Extra" w:hAnsi="BRH Devanagari Extra" w:cs="BRH Devanagari Extra"/>
-                <w:color w:val="000000"/>
-                <w:sz w:val="32"/>
-                <w:szCs w:val="32"/>
-                <w:lang w:val="it-IT"/>
-              </w:rPr>
-              <w:t>lÉÉ</w:t>
-            </w:r>
-            <w:r>
-              <w:rPr>
-                <w:rFonts w:ascii="BRH Malayalam Extra" w:hAnsi="BRH Malayalam Extra" w:cs="BRH Devanagari Extra"/>
-                <w:color w:val="000000"/>
-                <w:szCs w:val="32"/>
-                <w:lang w:val="it-IT"/>
-              </w:rPr>
-              <w:t>–</w:t>
-            </w:r>
-            <w:r>
-              <w:rPr>
-                <w:rFonts w:ascii="BRH Devanagari Extra" w:hAnsi="BRH Devanagari Extra" w:cs="BRH Devanagari Extra"/>
-                <w:color w:val="000000"/>
-                <w:sz w:val="32"/>
-                <w:szCs w:val="32"/>
-                <w:lang w:val="it-IT"/>
-              </w:rPr>
-              <w:t>¶É</w:t>
-            </w:r>
-            <w:r>
-              <w:rPr>
-                <w:rFonts w:ascii="BRH Malayalam Extra" w:hAnsi="BRH Malayalam Extra" w:cs="BRH Devanagari Extra"/>
-                <w:color w:val="000000"/>
-                <w:szCs w:val="32"/>
-                <w:lang w:val="it-IT"/>
-              </w:rPr>
-              <w:t>–</w:t>
-            </w:r>
-            <w:r>
-              <w:rPr>
-                <w:rFonts w:ascii="BRH Devanagari Extra" w:hAnsi="BRH Devanagari Extra" w:cs="BRH Devanagari Extra"/>
-                <w:color w:val="000000"/>
-                <w:sz w:val="32"/>
-                <w:szCs w:val="32"/>
-                <w:lang w:val="it-IT"/>
-              </w:rPr>
-              <w:t xml:space="preserve"> uÉÑ</w:t>
-            </w:r>
-            <w:r>
-              <w:rPr>
-                <w:rFonts w:ascii="BRH Malayalam Extra" w:hAnsi="BRH Malayalam Extra" w:cs="BRH Devanagari Extra"/>
-                <w:color w:val="000000"/>
-                <w:szCs w:val="32"/>
-                <w:lang w:val="it-IT"/>
-              </w:rPr>
-              <w:t>–</w:t>
-            </w:r>
-            <w:r>
-              <w:rPr>
-                <w:rFonts w:ascii="BRH Devanagari Extra" w:hAnsi="BRH Devanagari Extra" w:cs="BRH Devanagari Extra"/>
-                <w:color w:val="000000"/>
-                <w:sz w:val="32"/>
-                <w:szCs w:val="32"/>
-                <w:lang w:val="it-IT"/>
-              </w:rPr>
-              <w:t xml:space="preserve"> cÉæ</w:t>
-            </w:r>
-            <w:r>
-              <w:rPr>
-                <w:rFonts w:ascii="BRH Malayalam Extra" w:hAnsi="BRH Malayalam Extra" w:cs="BRH Devanagari Extra"/>
-                <w:color w:val="000000"/>
-                <w:szCs w:val="32"/>
-                <w:lang w:val="it-IT"/>
-              </w:rPr>
-              <w:t>–</w:t>
-            </w:r>
-            <w:r>
-              <w:rPr>
-                <w:rFonts w:ascii="BRH Devanagari Extra" w:hAnsi="BRH Devanagari Extra" w:cs="BRH Devanagari Extra"/>
-                <w:color w:val="000000"/>
-                <w:sz w:val="32"/>
-                <w:szCs w:val="32"/>
-                <w:lang w:val="it-IT"/>
-              </w:rPr>
-              <w:t>lÉÉ</w:t>
-            </w:r>
-            <w:r>
-              <w:rPr>
-                <w:rFonts w:ascii="BRH Malayalam Extra" w:hAnsi="BRH Malayalam Extra" w:cs="BRH Devanagari Extra"/>
-                <w:color w:val="000000"/>
-                <w:szCs w:val="32"/>
-                <w:lang w:val="it-IT"/>
-              </w:rPr>
-              <w:t>–</w:t>
-            </w:r>
-            <w:r>
-              <w:rPr>
-                <w:rFonts w:ascii="BRH Devanagari Extra" w:hAnsi="BRH Devanagari Extra" w:cs="BRH Devanagari Extra"/>
-                <w:color w:val="000000"/>
-                <w:sz w:val="32"/>
-                <w:szCs w:val="32"/>
-                <w:lang w:val="it-IT"/>
-              </w:rPr>
-              <w:t xml:space="preserve">È | </w:t>
+                <w:cs/>
+                <w:lang w:bidi="ta-IN"/>
+                <w14:ligatures w14:val="standardContextual"/>
+              </w:rPr>
+              <w:t>ச</w:t>
+            </w:r>
+            <w:r>
+              <w:rPr>
+                <w:rFonts w:ascii="BRH Tamil Tab Extra" w:hAnsi="BRH Tamil Tab Extra" w:cs="Latha"/>
+                <w:b/>
+                <w:bCs/>
+                <w:szCs w:val="28"/>
+                <w:lang w:bidi="ta-IN"/>
+                <w14:ligatures w14:val="standardContextual"/>
+              </w:rPr>
+              <w:t>…</w:t>
+            </w:r>
+            <w:r>
+              <w:rPr>
+                <w:rFonts w:ascii="Latha" w:hAnsi="Latha" w:cs="Latha"/>
+                <w:szCs w:val="24"/>
+                <w:lang w:bidi="ta-IN"/>
+                <w14:ligatures w14:val="standardContextual"/>
+              </w:rPr>
+              <w:t xml:space="preserve"> </w:t>
+            </w:r>
+            <w:r>
+              <w:rPr>
+                <w:rFonts w:ascii="Latha" w:hAnsi="Latha" w:cs="Latha"/>
+                <w:szCs w:val="24"/>
+                <w:cs/>
+                <w:lang w:bidi="ta-IN"/>
+                <w14:ligatures w14:val="standardContextual"/>
+              </w:rPr>
+              <w:t>வு</w:t>
+            </w:r>
+            <w:r>
+              <w:rPr>
+                <w:rFonts w:ascii="BRH Tamil Tab Extra" w:hAnsi="BRH Tamil Tab Extra" w:cs="Latha"/>
+                <w:b/>
+                <w:bCs/>
+                <w:szCs w:val="28"/>
+                <w:lang w:bidi="ta-IN"/>
+                <w14:ligatures w14:val="standardContextual"/>
+              </w:rPr>
+              <w:t>…</w:t>
+            </w:r>
+            <w:r>
+              <w:rPr>
+                <w:rFonts w:ascii="Latha" w:hAnsi="Latha" w:cs="Latha"/>
+                <w:szCs w:val="24"/>
+                <w:lang w:bidi="ta-IN"/>
+                <w14:ligatures w14:val="standardContextual"/>
+              </w:rPr>
+              <w:t xml:space="preserve"> </w:t>
+            </w:r>
+            <w:r>
+              <w:rPr>
+                <w:rFonts w:ascii="Latha" w:hAnsi="Latha" w:cs="Latha"/>
+                <w:szCs w:val="24"/>
+                <w:cs/>
+                <w:lang w:bidi="ta-IN"/>
+                <w14:ligatures w14:val="standardContextual"/>
+              </w:rPr>
+              <w:t>சை</w:t>
+            </w:r>
+            <w:r>
+              <w:rPr>
+                <w:rFonts w:ascii="BRH Tamil Tab Extra" w:hAnsi="BRH Tamil Tab Extra" w:cs="Latha"/>
+                <w:b/>
+                <w:bCs/>
+                <w:szCs w:val="28"/>
+                <w:lang w:bidi="ta-IN"/>
+                <w14:ligatures w14:val="standardContextual"/>
+              </w:rPr>
+              <w:t>…</w:t>
+            </w:r>
+            <w:r>
+              <w:rPr>
+                <w:rFonts w:ascii="Latha" w:hAnsi="Latha" w:cs="Latha"/>
+                <w:szCs w:val="24"/>
+                <w:cs/>
+                <w:lang w:bidi="ta-IN"/>
+                <w14:ligatures w14:val="standardContextual"/>
+              </w:rPr>
+              <w:t>னா</w:t>
+            </w:r>
+            <w:r>
+              <w:rPr>
+                <w:rFonts w:ascii="BRH Tamil Tab Extra" w:hAnsi="BRH Tamil Tab Extra" w:cs="Latha"/>
+                <w:b/>
+                <w:bCs/>
+                <w:szCs w:val="28"/>
+                <w:lang w:bidi="ta-IN"/>
+                <w14:ligatures w14:val="standardContextual"/>
+              </w:rPr>
+              <w:t>…</w:t>
+            </w:r>
+            <w:r>
+              <w:rPr>
+                <w:rFonts w:ascii="Latha" w:hAnsi="Latha" w:cs="Latha"/>
+                <w:szCs w:val="24"/>
+                <w:lang w:bidi="ta-IN"/>
+                <w14:ligatures w14:val="standardContextual"/>
+              </w:rPr>
+              <w:t xml:space="preserve"> </w:t>
+            </w:r>
+            <w:r>
+              <w:rPr>
+                <w:rFonts w:ascii="Latha" w:hAnsi="Latha" w:cs="Latha"/>
+                <w:szCs w:val="24"/>
+                <w:cs/>
+                <w:lang w:bidi="ta-IN"/>
+                <w14:ligatures w14:val="standardContextual"/>
+              </w:rPr>
+              <w:t>ஏ</w:t>
+            </w:r>
+            <w:r>
+              <w:rPr>
+                <w:rFonts w:ascii="BRH Tamil Tab Extra" w:hAnsi="BRH Tamil Tab Extra" w:cs="Latha"/>
+                <w:b/>
+                <w:bCs/>
+                <w:szCs w:val="28"/>
+                <w:lang w:bidi="ta-IN"/>
+                <w14:ligatures w14:val="standardContextual"/>
+              </w:rPr>
+              <w:t>…</w:t>
+            </w:r>
+            <w:r>
+              <w:rPr>
+                <w:rFonts w:ascii="Latha" w:hAnsi="Latha" w:cs="Latha"/>
+                <w:szCs w:val="24"/>
+                <w:cs/>
+                <w:lang w:bidi="ta-IN"/>
+                <w14:ligatures w14:val="standardContextual"/>
+              </w:rPr>
+              <w:t>னா</w:t>
+            </w:r>
+            <w:r>
+              <w:rPr>
+                <w:rFonts w:ascii="BRH Tamil Tab Extra" w:hAnsi="BRH Tamil Tab Extra" w:cs="Latha"/>
+                <w:b/>
+                <w:bCs/>
+                <w:szCs w:val="28"/>
+                <w:lang w:bidi="ta-IN"/>
+                <w14:ligatures w14:val="standardContextual"/>
+              </w:rPr>
+              <w:t>…</w:t>
+            </w:r>
+            <w:r>
+              <w:rPr>
+                <w:rFonts w:ascii="Latha" w:hAnsi="Latha" w:cs="Latha"/>
+                <w:szCs w:val="24"/>
+                <w:cs/>
+                <w:lang w:bidi="ta-IN"/>
+                <w14:ligatures w14:val="standardContextual"/>
+              </w:rPr>
+              <w:t>ஶ்ச</w:t>
+            </w:r>
+            <w:r>
+              <w:rPr>
+                <w:rFonts w:ascii="BRH Tamil Tab Extra" w:hAnsi="BRH Tamil Tab Extra" w:cs="Latha"/>
+                <w:b/>
+                <w:bCs/>
+                <w:szCs w:val="28"/>
+                <w:lang w:bidi="ta-IN"/>
+                <w14:ligatures w14:val="standardContextual"/>
+              </w:rPr>
+              <w:t>…</w:t>
+            </w:r>
+            <w:r>
+              <w:rPr>
+                <w:rFonts w:ascii="Latha" w:hAnsi="Latha" w:cs="Latha"/>
+                <w:szCs w:val="24"/>
+                <w:lang w:bidi="ta-IN"/>
+                <w14:ligatures w14:val="standardContextual"/>
+              </w:rPr>
+              <w:t xml:space="preserve"> </w:t>
+            </w:r>
+            <w:r>
+              <w:rPr>
+                <w:rFonts w:ascii="Latha" w:hAnsi="Latha" w:cs="Latha"/>
+                <w:szCs w:val="24"/>
+                <w:cs/>
+                <w:lang w:bidi="ta-IN"/>
+                <w14:ligatures w14:val="standardContextual"/>
+              </w:rPr>
+              <w:t>வு</w:t>
+            </w:r>
+            <w:r>
+              <w:rPr>
+                <w:rFonts w:ascii="BRH Tamil Tab Extra" w:hAnsi="BRH Tamil Tab Extra" w:cs="Latha"/>
+                <w:b/>
+                <w:bCs/>
+                <w:szCs w:val="28"/>
+                <w:lang w:bidi="ta-IN"/>
+                <w14:ligatures w14:val="standardContextual"/>
+              </w:rPr>
+              <w:t>…</w:t>
+            </w:r>
+            <w:r>
+              <w:rPr>
+                <w:rFonts w:ascii="Latha" w:hAnsi="Latha" w:cs="Latha"/>
+                <w:szCs w:val="24"/>
+                <w:lang w:bidi="ta-IN"/>
+                <w14:ligatures w14:val="standardContextual"/>
+              </w:rPr>
+              <w:t xml:space="preserve"> </w:t>
+            </w:r>
+            <w:r>
+              <w:rPr>
+                <w:rFonts w:ascii="Latha" w:hAnsi="Latha" w:cs="Latha"/>
+                <w:szCs w:val="24"/>
+                <w:cs/>
+                <w:lang w:bidi="ta-IN"/>
+                <w14:ligatures w14:val="standardContextual"/>
+              </w:rPr>
+              <w:t>சை</w:t>
+            </w:r>
+            <w:r>
+              <w:rPr>
+                <w:rFonts w:ascii="BRH Tamil Tab Extra" w:hAnsi="BRH Tamil Tab Extra" w:cs="Latha"/>
+                <w:b/>
+                <w:bCs/>
+                <w:szCs w:val="28"/>
+                <w:lang w:bidi="ta-IN"/>
+                <w14:ligatures w14:val="standardContextual"/>
+              </w:rPr>
+              <w:t>…</w:t>
+            </w:r>
+            <w:r>
+              <w:rPr>
+                <w:rFonts w:ascii="Latha" w:hAnsi="Latha" w:cs="Latha"/>
+                <w:szCs w:val="24"/>
+                <w:cs/>
+                <w:lang w:bidi="ta-IN"/>
+                <w14:ligatures w14:val="standardContextual"/>
+              </w:rPr>
+              <w:t>னா</w:t>
+            </w:r>
+            <w:r>
+              <w:rPr>
+                <w:rFonts w:ascii="BRH Tamil Tab Extra" w:hAnsi="BRH Tamil Tab Extra" w:cs="Latha"/>
+                <w:b/>
+                <w:bCs/>
+                <w:szCs w:val="28"/>
+                <w:lang w:bidi="ta-IN"/>
+                <w14:ligatures w14:val="standardContextual"/>
+              </w:rPr>
+              <w:t>…</w:t>
+            </w:r>
+            <w:r>
+              <w:rPr>
+                <w:rFonts w:ascii="Latha" w:hAnsi="Latha" w:cs="Latha"/>
+                <w:b/>
+                <w:bCs/>
+                <w:szCs w:val="24"/>
+                <w:cs/>
+                <w:lang w:bidi="ta-IN"/>
+                <w14:ligatures w14:val="standardContextual"/>
+              </w:rPr>
+              <w:t>:</w:t>
+            </w:r>
+            <w:r>
+              <w:rPr>
+                <w:rFonts w:ascii="Latha" w:hAnsi="Latha" w:cs="Latha"/>
+                <w:szCs w:val="24"/>
+                <w:cs/>
+                <w:lang w:bidi="ta-IN"/>
+                <w14:ligatures w14:val="standardContextual"/>
+              </w:rPr>
+              <w:t xml:space="preserve"> </w:t>
+            </w:r>
+            <w:r>
+              <w:rPr>
+                <w:rFonts w:ascii="Latha" w:hAnsi="Latha" w:cs="Latha"/>
+                <w:szCs w:val="24"/>
+                <w:lang w:bidi="ta-IN"/>
+                <w14:ligatures w14:val="standardContextual"/>
+              </w:rPr>
+              <w:t xml:space="preserve">| </w:t>
             </w:r>
           </w:p>
           <w:p>
@@ -1504,7 +2006,7 @@
           <w:szCs w:val="32"/>
           <w:u w:val="single"/>
         </w:rPr>
-        <w:t>May</w:t>
+        <w:t>July</w:t>
       </w:r>
       <w:r>
         <w:rPr>
@@ -1514,7 +2016,17 @@
           <w:szCs w:val="32"/>
           <w:u w:val="single"/>
         </w:rPr>
-        <w:t xml:space="preserve"> 2023</w:t>
+        <w:t xml:space="preserve"> 202</w:t>
+      </w:r>
+      <w:r>
+        <w:rPr>
+          <w:b/>
+          <w:bCs/>
+          <w:sz w:val="32"/>
+          <w:szCs w:val="32"/>
+          <w:u w:val="single"/>
+        </w:rPr>
+        <w:t>4</w:t>
       </w:r>
     </w:p>
     <w:p>

</xml_diff>